<commit_message>
Mudanças e Diagrama de Classes
Mudanças no DER, refletidas no MER. Alterações no Diagrama de Domínio e criação do início do Diagrama de Classes
</commit_message>
<xml_diff>
--- a/Documentação/BD - MER.docx
+++ b/Documentação/BD - MER.docx
@@ -54,11 +54,13 @@
               <w:bottom w:w="100" w:type="dxa"/>
               <w:right w:w="100" w:type="dxa"/>
             </w:tcMar>
-          </w:tcPr>
-          <w:p>
-            <w:pPr>
-              <w:widowControl w:val="0"/>
-              <w:spacing w:line="240" w:lineRule="auto"/>
+            <w:vAlign w:val="center"/>
+          </w:tcPr>
+          <w:p>
+            <w:pPr>
+              <w:widowControl w:val="0"/>
+              <w:spacing w:line="240" w:lineRule="auto"/>
+              <w:jc w:val="center"/>
               <w:rPr>
                 <w:u w:val="single"/>
               </w:rPr>
@@ -81,11 +83,13 @@
               <w:bottom w:w="100" w:type="dxa"/>
               <w:right w:w="100" w:type="dxa"/>
             </w:tcMar>
-          </w:tcPr>
-          <w:p>
-            <w:pPr>
-              <w:widowControl w:val="0"/>
-              <w:spacing w:line="240" w:lineRule="auto"/>
+            <w:vAlign w:val="center"/>
+          </w:tcPr>
+          <w:p>
+            <w:pPr>
+              <w:widowControl w:val="0"/>
+              <w:spacing w:line="240" w:lineRule="auto"/>
+              <w:jc w:val="center"/>
             </w:pPr>
             <w:r>
               <w:t>Senha</w:t>
@@ -102,11 +106,13 @@
               <w:bottom w:w="100" w:type="dxa"/>
               <w:right w:w="100" w:type="dxa"/>
             </w:tcMar>
-          </w:tcPr>
-          <w:p>
-            <w:pPr>
-              <w:widowControl w:val="0"/>
-              <w:spacing w:line="240" w:lineRule="auto"/>
+            <w:vAlign w:val="center"/>
+          </w:tcPr>
+          <w:p>
+            <w:pPr>
+              <w:widowControl w:val="0"/>
+              <w:spacing w:line="240" w:lineRule="auto"/>
+              <w:jc w:val="center"/>
             </w:pPr>
             <w:r>
               <w:t>CPF</w:t>
@@ -123,11 +129,13 @@
               <w:bottom w:w="100" w:type="dxa"/>
               <w:right w:w="100" w:type="dxa"/>
             </w:tcMar>
-          </w:tcPr>
-          <w:p>
-            <w:pPr>
-              <w:widowControl w:val="0"/>
-              <w:spacing w:line="240" w:lineRule="auto"/>
+            <w:vAlign w:val="center"/>
+          </w:tcPr>
+          <w:p>
+            <w:pPr>
+              <w:widowControl w:val="0"/>
+              <w:spacing w:line="240" w:lineRule="auto"/>
+              <w:jc w:val="center"/>
             </w:pPr>
             <w:r>
               <w:t>Nome</w:t>
@@ -144,11 +152,13 @@
               <w:bottom w:w="100" w:type="dxa"/>
               <w:right w:w="100" w:type="dxa"/>
             </w:tcMar>
-          </w:tcPr>
-          <w:p>
-            <w:pPr>
-              <w:widowControl w:val="0"/>
-              <w:spacing w:line="240" w:lineRule="auto"/>
+            <w:vAlign w:val="center"/>
+          </w:tcPr>
+          <w:p>
+            <w:pPr>
+              <w:widowControl w:val="0"/>
+              <w:spacing w:line="240" w:lineRule="auto"/>
+              <w:jc w:val="center"/>
             </w:pPr>
             <w:r>
               <w:t>Telefone</w:t>
@@ -165,11 +175,13 @@
               <w:bottom w:w="100" w:type="dxa"/>
               <w:right w:w="100" w:type="dxa"/>
             </w:tcMar>
-          </w:tcPr>
-          <w:p>
-            <w:pPr>
-              <w:widowControl w:val="0"/>
-              <w:spacing w:line="240" w:lineRule="auto"/>
+            <w:vAlign w:val="center"/>
+          </w:tcPr>
+          <w:p>
+            <w:pPr>
+              <w:widowControl w:val="0"/>
+              <w:spacing w:line="240" w:lineRule="auto"/>
+              <w:jc w:val="center"/>
             </w:pPr>
             <w:r>
               <w:t>Rua</w:t>
@@ -186,11 +198,13 @@
               <w:bottom w:w="100" w:type="dxa"/>
               <w:right w:w="100" w:type="dxa"/>
             </w:tcMar>
-          </w:tcPr>
-          <w:p>
-            <w:pPr>
-              <w:widowControl w:val="0"/>
-              <w:spacing w:line="240" w:lineRule="auto"/>
+            <w:vAlign w:val="center"/>
+          </w:tcPr>
+          <w:p>
+            <w:pPr>
+              <w:widowControl w:val="0"/>
+              <w:spacing w:line="240" w:lineRule="auto"/>
+              <w:jc w:val="center"/>
             </w:pPr>
             <w:r>
               <w:t>Número</w:t>
@@ -207,11 +221,13 @@
               <w:bottom w:w="100" w:type="dxa"/>
               <w:right w:w="100" w:type="dxa"/>
             </w:tcMar>
-          </w:tcPr>
-          <w:p>
-            <w:pPr>
-              <w:widowControl w:val="0"/>
-              <w:spacing w:line="240" w:lineRule="auto"/>
+            <w:vAlign w:val="center"/>
+          </w:tcPr>
+          <w:p>
+            <w:pPr>
+              <w:widowControl w:val="0"/>
+              <w:spacing w:line="240" w:lineRule="auto"/>
+              <w:jc w:val="center"/>
             </w:pPr>
             <w:r>
               <w:t>Complemento</w:t>
@@ -228,11 +244,13 @@
               <w:bottom w:w="100" w:type="dxa"/>
               <w:right w:w="100" w:type="dxa"/>
             </w:tcMar>
-          </w:tcPr>
-          <w:p>
-            <w:pPr>
-              <w:widowControl w:val="0"/>
-              <w:spacing w:line="240" w:lineRule="auto"/>
+            <w:vAlign w:val="center"/>
+          </w:tcPr>
+          <w:p>
+            <w:pPr>
+              <w:widowControl w:val="0"/>
+              <w:spacing w:line="240" w:lineRule="auto"/>
+              <w:jc w:val="center"/>
             </w:pPr>
             <w:r>
               <w:t>Cidade</w:t>
@@ -249,11 +267,13 @@
               <w:bottom w:w="100" w:type="dxa"/>
               <w:right w:w="100" w:type="dxa"/>
             </w:tcMar>
-          </w:tcPr>
-          <w:p>
-            <w:pPr>
-              <w:widowControl w:val="0"/>
-              <w:spacing w:line="240" w:lineRule="auto"/>
+            <w:vAlign w:val="center"/>
+          </w:tcPr>
+          <w:p>
+            <w:pPr>
+              <w:widowControl w:val="0"/>
+              <w:spacing w:line="240" w:lineRule="auto"/>
+              <w:jc w:val="center"/>
             </w:pPr>
             <w:r>
               <w:t>Estado</w:t>
@@ -459,8 +479,8 @@
     <w:tbl>
       <w:tblPr>
         <w:tblStyle w:val="a0"/>
-        <w:tblW w:w="10567" w:type="dxa"/>
-        <w:tblInd w:w="-774" w:type="dxa"/>
+        <w:tblW w:w="0" w:type="auto"/>
+        <w:tblInd w:w="-102" w:type="dxa"/>
         <w:tblBorders>
           <w:top w:val="single" w:sz="8" w:space="0" w:color="000000"/>
           <w:left w:val="single" w:sz="8" w:space="0" w:color="000000"/>
@@ -469,33 +489,34 @@
           <w:insideH w:val="single" w:sz="8" w:space="0" w:color="000000"/>
           <w:insideV w:val="single" w:sz="8" w:space="0" w:color="000000"/>
         </w:tblBorders>
-        <w:tblLayout w:type="fixed"/>
         <w:tblLook w:val="0600" w:firstRow="0" w:lastRow="0" w:firstColumn="0" w:lastColumn="0" w:noHBand="1" w:noVBand="1"/>
       </w:tblPr>
       <w:tblGrid>
-        <w:gridCol w:w="1844"/>
-        <w:gridCol w:w="1417"/>
-        <w:gridCol w:w="1701"/>
-        <w:gridCol w:w="1701"/>
-        <w:gridCol w:w="1560"/>
-        <w:gridCol w:w="2344"/>
+        <w:gridCol w:w="898"/>
+        <w:gridCol w:w="640"/>
+        <w:gridCol w:w="787"/>
+        <w:gridCol w:w="1057"/>
+        <w:gridCol w:w="751"/>
+        <w:gridCol w:w="2157"/>
       </w:tblGrid>
       <w:tr>
         <w:tc>
           <w:tcPr>
-            <w:tcW w:w="1844" w:type="dxa"/>
-            <w:shd w:val="clear" w:color="auto" w:fill="auto"/>
-            <w:tcMar>
-              <w:top w:w="100" w:type="dxa"/>
-              <w:left w:w="100" w:type="dxa"/>
-              <w:bottom w:w="100" w:type="dxa"/>
-              <w:right w:w="100" w:type="dxa"/>
-            </w:tcMar>
-          </w:tcPr>
-          <w:p>
-            <w:pPr>
-              <w:widowControl w:val="0"/>
-              <w:spacing w:line="240" w:lineRule="auto"/>
+            <w:tcW w:w="226" w:type="dxa"/>
+            <w:shd w:val="clear" w:color="auto" w:fill="auto"/>
+            <w:tcMar>
+              <w:top w:w="100" w:type="dxa"/>
+              <w:left w:w="100" w:type="dxa"/>
+              <w:bottom w:w="100" w:type="dxa"/>
+              <w:right w:w="100" w:type="dxa"/>
+            </w:tcMar>
+            <w:vAlign w:val="center"/>
+          </w:tcPr>
+          <w:p>
+            <w:pPr>
+              <w:widowControl w:val="0"/>
+              <w:spacing w:line="240" w:lineRule="auto"/>
+              <w:jc w:val="center"/>
               <w:rPr>
                 <w:u w:val="single"/>
               </w:rPr>
@@ -510,19 +531,21 @@
         </w:tc>
         <w:tc>
           <w:tcPr>
-            <w:tcW w:w="1417" w:type="dxa"/>
-            <w:shd w:val="clear" w:color="auto" w:fill="auto"/>
-            <w:tcMar>
-              <w:top w:w="100" w:type="dxa"/>
-              <w:left w:w="100" w:type="dxa"/>
-              <w:bottom w:w="100" w:type="dxa"/>
-              <w:right w:w="100" w:type="dxa"/>
-            </w:tcMar>
-          </w:tcPr>
-          <w:p>
-            <w:pPr>
-              <w:widowControl w:val="0"/>
-              <w:spacing w:line="240" w:lineRule="auto"/>
+            <w:tcW w:w="0" w:type="auto"/>
+            <w:shd w:val="clear" w:color="auto" w:fill="auto"/>
+            <w:tcMar>
+              <w:top w:w="100" w:type="dxa"/>
+              <w:left w:w="100" w:type="dxa"/>
+              <w:bottom w:w="100" w:type="dxa"/>
+              <w:right w:w="100" w:type="dxa"/>
+            </w:tcMar>
+            <w:vAlign w:val="center"/>
+          </w:tcPr>
+          <w:p>
+            <w:pPr>
+              <w:widowControl w:val="0"/>
+              <w:spacing w:line="240" w:lineRule="auto"/>
+              <w:jc w:val="center"/>
             </w:pPr>
             <w:r>
               <w:t>CPF</w:t>
@@ -531,19 +554,21 @@
         </w:tc>
         <w:tc>
           <w:tcPr>
-            <w:tcW w:w="1701" w:type="dxa"/>
-            <w:shd w:val="clear" w:color="auto" w:fill="auto"/>
-            <w:tcMar>
-              <w:top w:w="100" w:type="dxa"/>
-              <w:left w:w="100" w:type="dxa"/>
-              <w:bottom w:w="100" w:type="dxa"/>
-              <w:right w:w="100" w:type="dxa"/>
-            </w:tcMar>
-          </w:tcPr>
-          <w:p>
-            <w:pPr>
-              <w:widowControl w:val="0"/>
-              <w:spacing w:line="240" w:lineRule="auto"/>
+            <w:tcW w:w="0" w:type="auto"/>
+            <w:shd w:val="clear" w:color="auto" w:fill="auto"/>
+            <w:tcMar>
+              <w:top w:w="100" w:type="dxa"/>
+              <w:left w:w="100" w:type="dxa"/>
+              <w:bottom w:w="100" w:type="dxa"/>
+              <w:right w:w="100" w:type="dxa"/>
+            </w:tcMar>
+            <w:vAlign w:val="center"/>
+          </w:tcPr>
+          <w:p>
+            <w:pPr>
+              <w:widowControl w:val="0"/>
+              <w:spacing w:line="240" w:lineRule="auto"/>
+              <w:jc w:val="center"/>
             </w:pPr>
             <w:r>
               <w:t>Nome</w:t>
@@ -552,19 +577,21 @@
         </w:tc>
         <w:tc>
           <w:tcPr>
-            <w:tcW w:w="1701" w:type="dxa"/>
-            <w:shd w:val="clear" w:color="auto" w:fill="auto"/>
-            <w:tcMar>
-              <w:top w:w="100" w:type="dxa"/>
-              <w:left w:w="100" w:type="dxa"/>
-              <w:bottom w:w="100" w:type="dxa"/>
-              <w:right w:w="100" w:type="dxa"/>
-            </w:tcMar>
-          </w:tcPr>
-          <w:p>
-            <w:pPr>
-              <w:widowControl w:val="0"/>
-              <w:spacing w:line="240" w:lineRule="auto"/>
+            <w:tcW w:w="0" w:type="auto"/>
+            <w:shd w:val="clear" w:color="auto" w:fill="auto"/>
+            <w:tcMar>
+              <w:top w:w="100" w:type="dxa"/>
+              <w:left w:w="100" w:type="dxa"/>
+              <w:bottom w:w="100" w:type="dxa"/>
+              <w:right w:w="100" w:type="dxa"/>
+            </w:tcMar>
+            <w:vAlign w:val="center"/>
+          </w:tcPr>
+          <w:p>
+            <w:pPr>
+              <w:widowControl w:val="0"/>
+              <w:spacing w:line="240" w:lineRule="auto"/>
+              <w:jc w:val="center"/>
             </w:pPr>
             <w:r>
               <w:t>Telefone</w:t>
@@ -573,19 +600,21 @@
         </w:tc>
         <w:tc>
           <w:tcPr>
-            <w:tcW w:w="1560" w:type="dxa"/>
-            <w:shd w:val="clear" w:color="auto" w:fill="auto"/>
-            <w:tcMar>
-              <w:top w:w="100" w:type="dxa"/>
-              <w:left w:w="100" w:type="dxa"/>
-              <w:bottom w:w="100" w:type="dxa"/>
-              <w:right w:w="100" w:type="dxa"/>
-            </w:tcMar>
-          </w:tcPr>
-          <w:p>
-            <w:pPr>
-              <w:widowControl w:val="0"/>
-              <w:spacing w:line="240" w:lineRule="auto"/>
+            <w:tcW w:w="0" w:type="auto"/>
+            <w:shd w:val="clear" w:color="auto" w:fill="auto"/>
+            <w:tcMar>
+              <w:top w:w="100" w:type="dxa"/>
+              <w:left w:w="100" w:type="dxa"/>
+              <w:bottom w:w="100" w:type="dxa"/>
+              <w:right w:w="100" w:type="dxa"/>
+            </w:tcMar>
+            <w:vAlign w:val="center"/>
+          </w:tcPr>
+          <w:p>
+            <w:pPr>
+              <w:widowControl w:val="0"/>
+              <w:spacing w:line="240" w:lineRule="auto"/>
+              <w:jc w:val="center"/>
             </w:pPr>
             <w:r>
               <w:t>Email</w:t>
@@ -594,26 +623,19 @@
         </w:tc>
         <w:tc>
           <w:tcPr>
-            <w:tcW w:w="2344" w:type="dxa"/>
-          </w:tcPr>
-          <w:p>
-            <w:pPr>
-              <w:widowControl w:val="0"/>
-              <w:spacing w:line="240" w:lineRule="auto"/>
-              <w:rPr>
-                <w:lang w:val="pt-BR"/>
-              </w:rPr>
-            </w:pPr>
-            <w:r>
-              <w:rPr>
-                <w:lang w:val="pt-BR"/>
-              </w:rPr>
+            <w:tcW w:w="0" w:type="auto"/>
+            <w:vAlign w:val="center"/>
+          </w:tcPr>
+          <w:p>
+            <w:pPr>
+              <w:widowControl w:val="0"/>
+              <w:spacing w:line="240" w:lineRule="auto"/>
+              <w:jc w:val="center"/>
+            </w:pPr>
+            <w:r>
               <w:t>Data de nas</w:t>
             </w:r>
             <w:r>
-              <w:rPr>
-                <w:lang w:val="pt-BR"/>
-              </w:rPr>
               <w:t>cimento</w:t>
             </w:r>
           </w:p>
@@ -625,7 +647,7 @@
         </w:trPr>
         <w:tc>
           <w:tcPr>
-            <w:tcW w:w="1844" w:type="dxa"/>
+            <w:tcW w:w="226" w:type="dxa"/>
             <w:shd w:val="clear" w:color="auto" w:fill="auto"/>
             <w:tcMar>
               <w:top w:w="100" w:type="dxa"/>
@@ -646,299 +668,89 @@
         </w:tc>
         <w:tc>
           <w:tcPr>
-            <w:tcW w:w="1417" w:type="dxa"/>
-            <w:shd w:val="clear" w:color="auto" w:fill="auto"/>
-            <w:tcMar>
-              <w:top w:w="100" w:type="dxa"/>
-              <w:left w:w="100" w:type="dxa"/>
-              <w:bottom w:w="100" w:type="dxa"/>
-              <w:right w:w="100" w:type="dxa"/>
-            </w:tcMar>
-          </w:tcPr>
-          <w:p>
-            <w:pPr>
-              <w:widowControl w:val="0"/>
-              <w:spacing w:line="240" w:lineRule="auto"/>
-            </w:pPr>
-          </w:p>
-        </w:tc>
-        <w:tc>
-          <w:tcPr>
-            <w:tcW w:w="1701" w:type="dxa"/>
-            <w:shd w:val="clear" w:color="auto" w:fill="auto"/>
-            <w:tcMar>
-              <w:top w:w="100" w:type="dxa"/>
-              <w:left w:w="100" w:type="dxa"/>
-              <w:bottom w:w="100" w:type="dxa"/>
-              <w:right w:w="100" w:type="dxa"/>
-            </w:tcMar>
-          </w:tcPr>
-          <w:p>
-            <w:pPr>
-              <w:widowControl w:val="0"/>
-              <w:spacing w:line="240" w:lineRule="auto"/>
-            </w:pPr>
-          </w:p>
-        </w:tc>
-        <w:tc>
-          <w:tcPr>
-            <w:tcW w:w="1701" w:type="dxa"/>
-            <w:shd w:val="clear" w:color="auto" w:fill="auto"/>
-            <w:tcMar>
-              <w:top w:w="100" w:type="dxa"/>
-              <w:left w:w="100" w:type="dxa"/>
-              <w:bottom w:w="100" w:type="dxa"/>
-              <w:right w:w="100" w:type="dxa"/>
-            </w:tcMar>
-          </w:tcPr>
-          <w:p>
-            <w:pPr>
-              <w:widowControl w:val="0"/>
-              <w:spacing w:line="240" w:lineRule="auto"/>
-            </w:pPr>
-          </w:p>
-        </w:tc>
-        <w:tc>
-          <w:tcPr>
-            <w:tcW w:w="1560" w:type="dxa"/>
-            <w:shd w:val="clear" w:color="auto" w:fill="auto"/>
-            <w:tcMar>
-              <w:top w:w="100" w:type="dxa"/>
-              <w:left w:w="100" w:type="dxa"/>
-              <w:bottom w:w="100" w:type="dxa"/>
-              <w:right w:w="100" w:type="dxa"/>
-            </w:tcMar>
-          </w:tcPr>
-          <w:p>
-            <w:pPr>
-              <w:widowControl w:val="0"/>
-              <w:spacing w:line="240" w:lineRule="auto"/>
-            </w:pPr>
-          </w:p>
-        </w:tc>
-        <w:tc>
-          <w:tcPr>
-            <w:tcW w:w="2344" w:type="dxa"/>
-          </w:tcPr>
-          <w:p>
-            <w:pPr>
-              <w:widowControl w:val="0"/>
-              <w:spacing w:line="240" w:lineRule="auto"/>
-            </w:pPr>
-          </w:p>
-        </w:tc>
-      </w:tr>
-    </w:tbl>
-    <w:p/>
-    <w:p>
-      <w:r>
-        <w:rPr>
-          <w:b/>
-        </w:rPr>
-        <w:t>Lote</w:t>
-      </w:r>
-    </w:p>
-    <w:tbl>
-      <w:tblPr>
-        <w:tblStyle w:val="a1"/>
-        <w:tblW w:w="9029" w:type="dxa"/>
-        <w:tblInd w:w="100" w:type="dxa"/>
-        <w:tblBorders>
-          <w:top w:val="single" w:sz="8" w:space="0" w:color="000000"/>
-          <w:left w:val="single" w:sz="8" w:space="0" w:color="000000"/>
-          <w:bottom w:val="single" w:sz="8" w:space="0" w:color="000000"/>
-          <w:right w:val="single" w:sz="8" w:space="0" w:color="000000"/>
-          <w:insideH w:val="single" w:sz="8" w:space="0" w:color="000000"/>
-          <w:insideV w:val="single" w:sz="8" w:space="0" w:color="000000"/>
-        </w:tblBorders>
-        <w:tblLayout w:type="fixed"/>
-        <w:tblLook w:val="0600" w:firstRow="0" w:lastRow="0" w:firstColumn="0" w:lastColumn="0" w:noHBand="1" w:noVBand="1"/>
-      </w:tblPr>
-      <w:tblGrid>
-        <w:gridCol w:w="2258"/>
-        <w:gridCol w:w="2257"/>
-        <w:gridCol w:w="2257"/>
-        <w:gridCol w:w="2257"/>
-      </w:tblGrid>
-      <w:tr>
-        <w:tc>
-          <w:tcPr>
-            <w:tcW w:w="2257" w:type="dxa"/>
-            <w:shd w:val="clear" w:color="auto" w:fill="auto"/>
-            <w:tcMar>
-              <w:top w:w="100" w:type="dxa"/>
-              <w:left w:w="100" w:type="dxa"/>
-              <w:bottom w:w="100" w:type="dxa"/>
-              <w:right w:w="100" w:type="dxa"/>
-            </w:tcMar>
-          </w:tcPr>
-          <w:p>
-            <w:pPr>
-              <w:widowControl w:val="0"/>
-              <w:spacing w:line="240" w:lineRule="auto"/>
-              <w:rPr>
-                <w:u w:val="single"/>
-              </w:rPr>
-            </w:pPr>
-            <w:r>
-              <w:rPr>
-                <w:u w:val="single"/>
-              </w:rPr>
-              <w:t>Código</w:t>
-            </w:r>
-          </w:p>
-        </w:tc>
-        <w:tc>
-          <w:tcPr>
-            <w:tcW w:w="2257" w:type="dxa"/>
-            <w:shd w:val="clear" w:color="auto" w:fill="auto"/>
-            <w:tcMar>
-              <w:top w:w="100" w:type="dxa"/>
-              <w:left w:w="100" w:type="dxa"/>
-              <w:bottom w:w="100" w:type="dxa"/>
-              <w:right w:w="100" w:type="dxa"/>
-            </w:tcMar>
-          </w:tcPr>
-          <w:p>
-            <w:pPr>
-              <w:widowControl w:val="0"/>
-              <w:spacing w:line="240" w:lineRule="auto"/>
-            </w:pPr>
-            <w:r>
-              <w:t>Quantidade</w:t>
-            </w:r>
-          </w:p>
-        </w:tc>
-        <w:tc>
-          <w:tcPr>
-            <w:tcW w:w="2257" w:type="dxa"/>
-            <w:shd w:val="clear" w:color="auto" w:fill="auto"/>
-            <w:tcMar>
-              <w:top w:w="100" w:type="dxa"/>
-              <w:left w:w="100" w:type="dxa"/>
-              <w:bottom w:w="100" w:type="dxa"/>
-              <w:right w:w="100" w:type="dxa"/>
-            </w:tcMar>
-          </w:tcPr>
-          <w:p>
-            <w:pPr>
-              <w:widowControl w:val="0"/>
-              <w:spacing w:line="240" w:lineRule="auto"/>
-            </w:pPr>
-            <w:r>
-              <w:t>Data de Validade</w:t>
-            </w:r>
-          </w:p>
-        </w:tc>
-        <w:tc>
-          <w:tcPr>
-            <w:tcW w:w="2257" w:type="dxa"/>
-            <w:shd w:val="clear" w:color="auto" w:fill="auto"/>
-            <w:tcMar>
-              <w:top w:w="100" w:type="dxa"/>
-              <w:left w:w="100" w:type="dxa"/>
-              <w:bottom w:w="100" w:type="dxa"/>
-              <w:right w:w="100" w:type="dxa"/>
-            </w:tcMar>
-          </w:tcPr>
-          <w:p>
-            <w:pPr>
-              <w:widowControl w:val="0"/>
-              <w:spacing w:line="240" w:lineRule="auto"/>
-              <w:rPr>
-                <w:color w:val="FF0000"/>
-                <w:u w:val="double"/>
-              </w:rPr>
-            </w:pPr>
-            <w:r>
-              <w:rPr>
-                <w:color w:val="auto"/>
-                <w:u w:val="double"/>
-              </w:rPr>
-              <w:t>Código do Produto</w:t>
-            </w:r>
-          </w:p>
-        </w:tc>
-      </w:tr>
-      <w:tr>
-        <w:trPr>
-          <w:trHeight w:val="880"/>
-        </w:trPr>
-        <w:tc>
-          <w:tcPr>
-            <w:tcW w:w="2257" w:type="dxa"/>
-            <w:shd w:val="clear" w:color="auto" w:fill="auto"/>
-            <w:tcMar>
-              <w:top w:w="100" w:type="dxa"/>
-              <w:left w:w="100" w:type="dxa"/>
-              <w:bottom w:w="100" w:type="dxa"/>
-              <w:right w:w="100" w:type="dxa"/>
-            </w:tcMar>
-          </w:tcPr>
-          <w:p>
-            <w:pPr>
-              <w:widowControl w:val="0"/>
-              <w:spacing w:line="240" w:lineRule="auto"/>
-              <w:rPr>
-                <w:u w:val="single"/>
-              </w:rPr>
-            </w:pPr>
-          </w:p>
-        </w:tc>
-        <w:tc>
-          <w:tcPr>
-            <w:tcW w:w="2257" w:type="dxa"/>
-            <w:shd w:val="clear" w:color="auto" w:fill="auto"/>
-            <w:tcMar>
-              <w:top w:w="100" w:type="dxa"/>
-              <w:left w:w="100" w:type="dxa"/>
-              <w:bottom w:w="100" w:type="dxa"/>
-              <w:right w:w="100" w:type="dxa"/>
-            </w:tcMar>
-          </w:tcPr>
-          <w:p>
-            <w:pPr>
-              <w:widowControl w:val="0"/>
-              <w:spacing w:line="240" w:lineRule="auto"/>
-            </w:pPr>
-          </w:p>
-        </w:tc>
-        <w:tc>
-          <w:tcPr>
-            <w:tcW w:w="2257" w:type="dxa"/>
-            <w:shd w:val="clear" w:color="auto" w:fill="auto"/>
-            <w:tcMar>
-              <w:top w:w="100" w:type="dxa"/>
-              <w:left w:w="100" w:type="dxa"/>
-              <w:bottom w:w="100" w:type="dxa"/>
-              <w:right w:w="100" w:type="dxa"/>
-            </w:tcMar>
-          </w:tcPr>
-          <w:p>
-            <w:pPr>
-              <w:widowControl w:val="0"/>
-              <w:spacing w:line="240" w:lineRule="auto"/>
-            </w:pPr>
-          </w:p>
-        </w:tc>
-        <w:tc>
-          <w:tcPr>
-            <w:tcW w:w="2257" w:type="dxa"/>
-            <w:shd w:val="clear" w:color="auto" w:fill="auto"/>
-            <w:tcMar>
-              <w:top w:w="100" w:type="dxa"/>
-              <w:left w:w="100" w:type="dxa"/>
-              <w:bottom w:w="100" w:type="dxa"/>
-              <w:right w:w="100" w:type="dxa"/>
-            </w:tcMar>
-          </w:tcPr>
-          <w:p>
-            <w:pPr>
-              <w:widowControl w:val="0"/>
-              <w:spacing w:line="240" w:lineRule="auto"/>
-            </w:pPr>
-          </w:p>
-        </w:tc>
+            <w:tcW w:w="0" w:type="auto"/>
+            <w:shd w:val="clear" w:color="auto" w:fill="auto"/>
+            <w:tcMar>
+              <w:top w:w="100" w:type="dxa"/>
+              <w:left w:w="100" w:type="dxa"/>
+              <w:bottom w:w="100" w:type="dxa"/>
+              <w:right w:w="100" w:type="dxa"/>
+            </w:tcMar>
+          </w:tcPr>
+          <w:p>
+            <w:pPr>
+              <w:widowControl w:val="0"/>
+              <w:spacing w:line="240" w:lineRule="auto"/>
+            </w:pPr>
+          </w:p>
+        </w:tc>
+        <w:tc>
+          <w:tcPr>
+            <w:tcW w:w="0" w:type="auto"/>
+            <w:shd w:val="clear" w:color="auto" w:fill="auto"/>
+            <w:tcMar>
+              <w:top w:w="100" w:type="dxa"/>
+              <w:left w:w="100" w:type="dxa"/>
+              <w:bottom w:w="100" w:type="dxa"/>
+              <w:right w:w="100" w:type="dxa"/>
+            </w:tcMar>
+          </w:tcPr>
+          <w:p>
+            <w:pPr>
+              <w:widowControl w:val="0"/>
+              <w:spacing w:line="240" w:lineRule="auto"/>
+            </w:pPr>
+          </w:p>
+        </w:tc>
+        <w:tc>
+          <w:tcPr>
+            <w:tcW w:w="0" w:type="auto"/>
+            <w:shd w:val="clear" w:color="auto" w:fill="auto"/>
+            <w:tcMar>
+              <w:top w:w="100" w:type="dxa"/>
+              <w:left w:w="100" w:type="dxa"/>
+              <w:bottom w:w="100" w:type="dxa"/>
+              <w:right w:w="100" w:type="dxa"/>
+            </w:tcMar>
+          </w:tcPr>
+          <w:p>
+            <w:pPr>
+              <w:widowControl w:val="0"/>
+              <w:spacing w:line="240" w:lineRule="auto"/>
+            </w:pPr>
+          </w:p>
+        </w:tc>
+        <w:tc>
+          <w:tcPr>
+            <w:tcW w:w="0" w:type="auto"/>
+            <w:shd w:val="clear" w:color="auto" w:fill="auto"/>
+            <w:tcMar>
+              <w:top w:w="100" w:type="dxa"/>
+              <w:left w:w="100" w:type="dxa"/>
+              <w:bottom w:w="100" w:type="dxa"/>
+              <w:right w:w="100" w:type="dxa"/>
+            </w:tcMar>
+          </w:tcPr>
+          <w:p>
+            <w:pPr>
+              <w:widowControl w:val="0"/>
+              <w:spacing w:line="240" w:lineRule="auto"/>
+            </w:pPr>
+          </w:p>
+        </w:tc>
+        <w:tc>
+          <w:tcPr>
+            <w:tcW w:w="0" w:type="auto"/>
+          </w:tcPr>
+          <w:p>
+            <w:pPr>
+              <w:widowControl w:val="0"/>
+              <w:spacing w:line="240" w:lineRule="auto"/>
+            </w:pPr>
+          </w:p>
+        </w:tc>
+        <w:bookmarkStart w:id="0" w:name="_GoBack"/>
+        <w:bookmarkEnd w:id="0"/>
       </w:tr>
     </w:tbl>
     <w:p/>
@@ -953,8 +765,8 @@
     <w:tbl>
       <w:tblPr>
         <w:tblStyle w:val="a2"/>
-        <w:tblW w:w="9029" w:type="dxa"/>
-        <w:tblInd w:w="100" w:type="dxa"/>
+        <w:tblW w:w="0" w:type="auto"/>
+        <w:tblInd w:w="-42" w:type="dxa"/>
         <w:tblBorders>
           <w:top w:val="single" w:sz="8" w:space="0" w:color="000000"/>
           <w:left w:val="single" w:sz="8" w:space="0" w:color="000000"/>
@@ -963,32 +775,35 @@
           <w:insideH w:val="single" w:sz="8" w:space="0" w:color="000000"/>
           <w:insideV w:val="single" w:sz="8" w:space="0" w:color="000000"/>
         </w:tblBorders>
-        <w:tblLayout w:type="fixed"/>
         <w:tblLook w:val="0600" w:firstRow="0" w:lastRow="0" w:firstColumn="0" w:lastColumn="0" w:noHBand="1" w:noVBand="1"/>
       </w:tblPr>
       <w:tblGrid>
-        <w:gridCol w:w="1810"/>
-        <w:gridCol w:w="1810"/>
-        <w:gridCol w:w="1809"/>
-        <w:gridCol w:w="2160"/>
-        <w:gridCol w:w="1440"/>
+        <w:gridCol w:w="1040"/>
+        <w:gridCol w:w="787"/>
+        <w:gridCol w:w="812"/>
+        <w:gridCol w:w="1823"/>
+        <w:gridCol w:w="2137"/>
+        <w:gridCol w:w="1020"/>
+        <w:gridCol w:w="1652"/>
       </w:tblGrid>
       <w:tr>
         <w:tc>
           <w:tcPr>
-            <w:tcW w:w="1809" w:type="dxa"/>
-            <w:shd w:val="clear" w:color="auto" w:fill="auto"/>
-            <w:tcMar>
-              <w:top w:w="100" w:type="dxa"/>
-              <w:left w:w="100" w:type="dxa"/>
-              <w:bottom w:w="100" w:type="dxa"/>
-              <w:right w:w="100" w:type="dxa"/>
-            </w:tcMar>
-          </w:tcPr>
-          <w:p>
-            <w:pPr>
-              <w:widowControl w:val="0"/>
-              <w:spacing w:line="240" w:lineRule="auto"/>
+            <w:tcW w:w="1040" w:type="dxa"/>
+            <w:shd w:val="clear" w:color="auto" w:fill="auto"/>
+            <w:tcMar>
+              <w:top w:w="100" w:type="dxa"/>
+              <w:left w:w="100" w:type="dxa"/>
+              <w:bottom w:w="100" w:type="dxa"/>
+              <w:right w:w="100" w:type="dxa"/>
+            </w:tcMar>
+            <w:vAlign w:val="center"/>
+          </w:tcPr>
+          <w:p>
+            <w:pPr>
+              <w:widowControl w:val="0"/>
+              <w:spacing w:line="240" w:lineRule="auto"/>
+              <w:jc w:val="center"/>
               <w:rPr>
                 <w:u w:val="single"/>
               </w:rPr>
@@ -1003,19 +818,21 @@
         </w:tc>
         <w:tc>
           <w:tcPr>
-            <w:tcW w:w="1809" w:type="dxa"/>
-            <w:shd w:val="clear" w:color="auto" w:fill="auto"/>
-            <w:tcMar>
-              <w:top w:w="100" w:type="dxa"/>
-              <w:left w:w="100" w:type="dxa"/>
-              <w:bottom w:w="100" w:type="dxa"/>
-              <w:right w:w="100" w:type="dxa"/>
-            </w:tcMar>
-          </w:tcPr>
-          <w:p>
-            <w:pPr>
-              <w:widowControl w:val="0"/>
-              <w:spacing w:line="240" w:lineRule="auto"/>
+            <w:tcW w:w="0" w:type="auto"/>
+            <w:shd w:val="clear" w:color="auto" w:fill="auto"/>
+            <w:tcMar>
+              <w:top w:w="100" w:type="dxa"/>
+              <w:left w:w="100" w:type="dxa"/>
+              <w:bottom w:w="100" w:type="dxa"/>
+              <w:right w:w="100" w:type="dxa"/>
+            </w:tcMar>
+            <w:vAlign w:val="center"/>
+          </w:tcPr>
+          <w:p>
+            <w:pPr>
+              <w:widowControl w:val="0"/>
+              <w:spacing w:line="240" w:lineRule="auto"/>
+              <w:jc w:val="center"/>
             </w:pPr>
             <w:r>
               <w:t>Nome</w:t>
@@ -1024,19 +841,37 @@
         </w:tc>
         <w:tc>
           <w:tcPr>
-            <w:tcW w:w="1809" w:type="dxa"/>
-            <w:shd w:val="clear" w:color="auto" w:fill="auto"/>
-            <w:tcMar>
-              <w:top w:w="100" w:type="dxa"/>
-              <w:left w:w="100" w:type="dxa"/>
-              <w:bottom w:w="100" w:type="dxa"/>
-              <w:right w:w="100" w:type="dxa"/>
-            </w:tcMar>
-          </w:tcPr>
-          <w:p>
-            <w:pPr>
-              <w:widowControl w:val="0"/>
-              <w:spacing w:line="240" w:lineRule="auto"/>
+            <w:tcW w:w="0" w:type="auto"/>
+            <w:vAlign w:val="center"/>
+          </w:tcPr>
+          <w:p>
+            <w:pPr>
+              <w:widowControl w:val="0"/>
+              <w:spacing w:line="240" w:lineRule="auto"/>
+              <w:jc w:val="center"/>
+            </w:pPr>
+            <w:r>
+              <w:t>Marca</w:t>
+            </w:r>
+          </w:p>
+        </w:tc>
+        <w:tc>
+          <w:tcPr>
+            <w:tcW w:w="0" w:type="auto"/>
+            <w:shd w:val="clear" w:color="auto" w:fill="auto"/>
+            <w:tcMar>
+              <w:top w:w="100" w:type="dxa"/>
+              <w:left w:w="100" w:type="dxa"/>
+              <w:bottom w:w="100" w:type="dxa"/>
+              <w:right w:w="100" w:type="dxa"/>
+            </w:tcMar>
+            <w:vAlign w:val="center"/>
+          </w:tcPr>
+          <w:p>
+            <w:pPr>
+              <w:widowControl w:val="0"/>
+              <w:spacing w:line="240" w:lineRule="auto"/>
+              <w:jc w:val="center"/>
             </w:pPr>
             <w:r>
               <w:t>Quantidade em estoque</w:t>
@@ -1045,19 +880,21 @@
         </w:tc>
         <w:tc>
           <w:tcPr>
-            <w:tcW w:w="2160" w:type="dxa"/>
-            <w:shd w:val="clear" w:color="auto" w:fill="auto"/>
-            <w:tcMar>
-              <w:top w:w="100" w:type="dxa"/>
-              <w:left w:w="100" w:type="dxa"/>
-              <w:bottom w:w="100" w:type="dxa"/>
-              <w:right w:w="100" w:type="dxa"/>
-            </w:tcMar>
-          </w:tcPr>
-          <w:p>
-            <w:pPr>
-              <w:widowControl w:val="0"/>
-              <w:spacing w:line="240" w:lineRule="auto"/>
+            <w:tcW w:w="0" w:type="auto"/>
+            <w:shd w:val="clear" w:color="auto" w:fill="auto"/>
+            <w:tcMar>
+              <w:top w:w="100" w:type="dxa"/>
+              <w:left w:w="100" w:type="dxa"/>
+              <w:bottom w:w="100" w:type="dxa"/>
+              <w:right w:w="100" w:type="dxa"/>
+            </w:tcMar>
+            <w:vAlign w:val="center"/>
+          </w:tcPr>
+          <w:p>
+            <w:pPr>
+              <w:widowControl w:val="0"/>
+              <w:spacing w:line="240" w:lineRule="auto"/>
+              <w:jc w:val="center"/>
             </w:pPr>
             <w:r>
               <w:t>Quantidade mínima em estoque</w:t>
@@ -1066,22 +903,40 @@
         </w:tc>
         <w:tc>
           <w:tcPr>
-            <w:tcW w:w="1440" w:type="dxa"/>
-            <w:shd w:val="clear" w:color="auto" w:fill="auto"/>
-            <w:tcMar>
-              <w:top w:w="100" w:type="dxa"/>
-              <w:left w:w="100" w:type="dxa"/>
-              <w:bottom w:w="100" w:type="dxa"/>
-              <w:right w:w="100" w:type="dxa"/>
-            </w:tcMar>
-          </w:tcPr>
-          <w:p>
-            <w:pPr>
-              <w:widowControl w:val="0"/>
-              <w:spacing w:line="240" w:lineRule="auto"/>
+            <w:tcW w:w="0" w:type="auto"/>
+            <w:shd w:val="clear" w:color="auto" w:fill="auto"/>
+            <w:tcMar>
+              <w:top w:w="100" w:type="dxa"/>
+              <w:left w:w="100" w:type="dxa"/>
+              <w:bottom w:w="100" w:type="dxa"/>
+              <w:right w:w="100" w:type="dxa"/>
+            </w:tcMar>
+            <w:vAlign w:val="center"/>
+          </w:tcPr>
+          <w:p>
+            <w:pPr>
+              <w:widowControl w:val="0"/>
+              <w:spacing w:line="240" w:lineRule="auto"/>
+              <w:jc w:val="center"/>
             </w:pPr>
             <w:r>
               <w:t>Unidade</w:t>
+            </w:r>
+          </w:p>
+        </w:tc>
+        <w:tc>
+          <w:tcPr>
+            <w:tcW w:w="0" w:type="auto"/>
+            <w:vAlign w:val="center"/>
+          </w:tcPr>
+          <w:p>
+            <w:pPr>
+              <w:widowControl w:val="0"/>
+              <w:spacing w:line="240" w:lineRule="auto"/>
+              <w:jc w:val="center"/>
+            </w:pPr>
+            <w:r>
+              <w:t>Quantidade unitária</w:t>
             </w:r>
           </w:p>
         </w:tc>
@@ -1092,7 +947,7 @@
         </w:trPr>
         <w:tc>
           <w:tcPr>
-            <w:tcW w:w="1809" w:type="dxa"/>
+            <w:tcW w:w="1040" w:type="dxa"/>
             <w:shd w:val="clear" w:color="auto" w:fill="auto"/>
             <w:tcMar>
               <w:top w:w="100" w:type="dxa"/>
@@ -1113,68 +968,90 @@
         </w:tc>
         <w:tc>
           <w:tcPr>
-            <w:tcW w:w="1809" w:type="dxa"/>
-            <w:shd w:val="clear" w:color="auto" w:fill="auto"/>
-            <w:tcMar>
-              <w:top w:w="100" w:type="dxa"/>
-              <w:left w:w="100" w:type="dxa"/>
-              <w:bottom w:w="100" w:type="dxa"/>
-              <w:right w:w="100" w:type="dxa"/>
-            </w:tcMar>
-          </w:tcPr>
-          <w:p>
-            <w:pPr>
-              <w:widowControl w:val="0"/>
-              <w:spacing w:line="240" w:lineRule="auto"/>
-            </w:pPr>
-          </w:p>
-        </w:tc>
-        <w:tc>
-          <w:tcPr>
-            <w:tcW w:w="1809" w:type="dxa"/>
-            <w:shd w:val="clear" w:color="auto" w:fill="auto"/>
-            <w:tcMar>
-              <w:top w:w="100" w:type="dxa"/>
-              <w:left w:w="100" w:type="dxa"/>
-              <w:bottom w:w="100" w:type="dxa"/>
-              <w:right w:w="100" w:type="dxa"/>
-            </w:tcMar>
-          </w:tcPr>
-          <w:p>
-            <w:pPr>
-              <w:widowControl w:val="0"/>
-              <w:spacing w:line="240" w:lineRule="auto"/>
-            </w:pPr>
-          </w:p>
-        </w:tc>
-        <w:tc>
-          <w:tcPr>
-            <w:tcW w:w="2160" w:type="dxa"/>
-            <w:shd w:val="clear" w:color="auto" w:fill="auto"/>
-            <w:tcMar>
-              <w:top w:w="100" w:type="dxa"/>
-              <w:left w:w="100" w:type="dxa"/>
-              <w:bottom w:w="100" w:type="dxa"/>
-              <w:right w:w="100" w:type="dxa"/>
-            </w:tcMar>
-          </w:tcPr>
-          <w:p>
-            <w:pPr>
-              <w:widowControl w:val="0"/>
-              <w:spacing w:line="240" w:lineRule="auto"/>
-            </w:pPr>
-          </w:p>
-        </w:tc>
-        <w:tc>
-          <w:tcPr>
-            <w:tcW w:w="1440" w:type="dxa"/>
-            <w:shd w:val="clear" w:color="auto" w:fill="auto"/>
-            <w:tcMar>
-              <w:top w:w="100" w:type="dxa"/>
-              <w:left w:w="100" w:type="dxa"/>
-              <w:bottom w:w="100" w:type="dxa"/>
-              <w:right w:w="100" w:type="dxa"/>
-            </w:tcMar>
+            <w:tcW w:w="0" w:type="auto"/>
+            <w:shd w:val="clear" w:color="auto" w:fill="auto"/>
+            <w:tcMar>
+              <w:top w:w="100" w:type="dxa"/>
+              <w:left w:w="100" w:type="dxa"/>
+              <w:bottom w:w="100" w:type="dxa"/>
+              <w:right w:w="100" w:type="dxa"/>
+            </w:tcMar>
+          </w:tcPr>
+          <w:p>
+            <w:pPr>
+              <w:widowControl w:val="0"/>
+              <w:spacing w:line="240" w:lineRule="auto"/>
+            </w:pPr>
+          </w:p>
+        </w:tc>
+        <w:tc>
+          <w:tcPr>
+            <w:tcW w:w="0" w:type="auto"/>
+          </w:tcPr>
+          <w:p>
+            <w:pPr>
+              <w:widowControl w:val="0"/>
+              <w:spacing w:line="240" w:lineRule="auto"/>
+            </w:pPr>
+          </w:p>
+        </w:tc>
+        <w:tc>
+          <w:tcPr>
+            <w:tcW w:w="0" w:type="auto"/>
+            <w:shd w:val="clear" w:color="auto" w:fill="auto"/>
+            <w:tcMar>
+              <w:top w:w="100" w:type="dxa"/>
+              <w:left w:w="100" w:type="dxa"/>
+              <w:bottom w:w="100" w:type="dxa"/>
+              <w:right w:w="100" w:type="dxa"/>
+            </w:tcMar>
+          </w:tcPr>
+          <w:p>
+            <w:pPr>
+              <w:widowControl w:val="0"/>
+              <w:spacing w:line="240" w:lineRule="auto"/>
+            </w:pPr>
+          </w:p>
+        </w:tc>
+        <w:tc>
+          <w:tcPr>
+            <w:tcW w:w="0" w:type="auto"/>
+            <w:shd w:val="clear" w:color="auto" w:fill="auto"/>
+            <w:tcMar>
+              <w:top w:w="100" w:type="dxa"/>
+              <w:left w:w="100" w:type="dxa"/>
+              <w:bottom w:w="100" w:type="dxa"/>
+              <w:right w:w="100" w:type="dxa"/>
+            </w:tcMar>
+          </w:tcPr>
+          <w:p>
+            <w:pPr>
+              <w:widowControl w:val="0"/>
+              <w:spacing w:line="240" w:lineRule="auto"/>
+            </w:pPr>
+          </w:p>
+        </w:tc>
+        <w:tc>
+          <w:tcPr>
+            <w:tcW w:w="0" w:type="auto"/>
+            <w:shd w:val="clear" w:color="auto" w:fill="auto"/>
+            <w:tcMar>
+              <w:top w:w="100" w:type="dxa"/>
+              <w:left w:w="100" w:type="dxa"/>
+              <w:bottom w:w="100" w:type="dxa"/>
+              <w:right w:w="100" w:type="dxa"/>
+            </w:tcMar>
+          </w:tcPr>
+          <w:p>
+            <w:pPr>
+              <w:widowControl w:val="0"/>
+              <w:spacing w:line="240" w:lineRule="auto"/>
+            </w:pPr>
+          </w:p>
+        </w:tc>
+        <w:tc>
+          <w:tcPr>
+            <w:tcW w:w="0" w:type="auto"/>
           </w:tcPr>
           <w:p>
             <w:pPr>
@@ -1221,8 +1098,8 @@
         <w:gridCol w:w="795"/>
         <w:gridCol w:w="810"/>
         <w:gridCol w:w="810"/>
-        <w:gridCol w:w="1050"/>
-        <w:gridCol w:w="765"/>
+        <w:gridCol w:w="1119"/>
+        <w:gridCol w:w="696"/>
         <w:gridCol w:w="1065"/>
         <w:gridCol w:w="1620"/>
         <w:gridCol w:w="1065"/>
@@ -1239,11 +1116,13 @@
               <w:bottom w:w="100" w:type="dxa"/>
               <w:right w:w="100" w:type="dxa"/>
             </w:tcMar>
-          </w:tcPr>
-          <w:p>
-            <w:pPr>
-              <w:widowControl w:val="0"/>
-              <w:spacing w:line="240" w:lineRule="auto"/>
+            <w:vAlign w:val="center"/>
+          </w:tcPr>
+          <w:p>
+            <w:pPr>
+              <w:widowControl w:val="0"/>
+              <w:spacing w:line="240" w:lineRule="auto"/>
+              <w:jc w:val="center"/>
               <w:rPr>
                 <w:u w:val="single"/>
               </w:rPr>
@@ -1266,11 +1145,13 @@
               <w:bottom w:w="100" w:type="dxa"/>
               <w:right w:w="100" w:type="dxa"/>
             </w:tcMar>
-          </w:tcPr>
-          <w:p>
-            <w:pPr>
-              <w:widowControl w:val="0"/>
-              <w:spacing w:line="240" w:lineRule="auto"/>
+            <w:vAlign w:val="center"/>
+          </w:tcPr>
+          <w:p>
+            <w:pPr>
+              <w:widowControl w:val="0"/>
+              <w:spacing w:line="240" w:lineRule="auto"/>
+              <w:jc w:val="center"/>
             </w:pPr>
             <w:r>
               <w:t>CNPJ</w:t>
@@ -1287,11 +1168,13 @@
               <w:bottom w:w="100" w:type="dxa"/>
               <w:right w:w="100" w:type="dxa"/>
             </w:tcMar>
-          </w:tcPr>
-          <w:p>
-            <w:pPr>
-              <w:widowControl w:val="0"/>
-              <w:spacing w:line="240" w:lineRule="auto"/>
+            <w:vAlign w:val="center"/>
+          </w:tcPr>
+          <w:p>
+            <w:pPr>
+              <w:widowControl w:val="0"/>
+              <w:spacing w:line="240" w:lineRule="auto"/>
+              <w:jc w:val="center"/>
             </w:pPr>
             <w:r>
               <w:t>Nome</w:t>
@@ -1308,11 +1191,13 @@
               <w:bottom w:w="100" w:type="dxa"/>
               <w:right w:w="100" w:type="dxa"/>
             </w:tcMar>
-          </w:tcPr>
-          <w:p>
-            <w:pPr>
-              <w:widowControl w:val="0"/>
-              <w:spacing w:line="240" w:lineRule="auto"/>
+            <w:vAlign w:val="center"/>
+          </w:tcPr>
+          <w:p>
+            <w:pPr>
+              <w:widowControl w:val="0"/>
+              <w:spacing w:line="240" w:lineRule="auto"/>
+              <w:jc w:val="center"/>
             </w:pPr>
             <w:r>
               <w:t>Email</w:t>
@@ -1321,19 +1206,21 @@
         </w:tc>
         <w:tc>
           <w:tcPr>
-            <w:tcW w:w="1050" w:type="dxa"/>
-            <w:shd w:val="clear" w:color="auto" w:fill="auto"/>
-            <w:tcMar>
-              <w:top w:w="100" w:type="dxa"/>
-              <w:left w:w="100" w:type="dxa"/>
-              <w:bottom w:w="100" w:type="dxa"/>
-              <w:right w:w="100" w:type="dxa"/>
-            </w:tcMar>
-          </w:tcPr>
-          <w:p>
-            <w:pPr>
-              <w:widowControl w:val="0"/>
-              <w:spacing w:line="240" w:lineRule="auto"/>
+            <w:tcW w:w="1119" w:type="dxa"/>
+            <w:shd w:val="clear" w:color="auto" w:fill="auto"/>
+            <w:tcMar>
+              <w:top w:w="100" w:type="dxa"/>
+              <w:left w:w="100" w:type="dxa"/>
+              <w:bottom w:w="100" w:type="dxa"/>
+              <w:right w:w="100" w:type="dxa"/>
+            </w:tcMar>
+            <w:vAlign w:val="center"/>
+          </w:tcPr>
+          <w:p>
+            <w:pPr>
+              <w:widowControl w:val="0"/>
+              <w:spacing w:line="240" w:lineRule="auto"/>
+              <w:jc w:val="center"/>
             </w:pPr>
             <w:r>
               <w:t>Telefone</w:t>
@@ -1342,19 +1229,21 @@
         </w:tc>
         <w:tc>
           <w:tcPr>
-            <w:tcW w:w="765" w:type="dxa"/>
-            <w:shd w:val="clear" w:color="auto" w:fill="auto"/>
-            <w:tcMar>
-              <w:top w:w="100" w:type="dxa"/>
-              <w:left w:w="100" w:type="dxa"/>
-              <w:bottom w:w="100" w:type="dxa"/>
-              <w:right w:w="100" w:type="dxa"/>
-            </w:tcMar>
-          </w:tcPr>
-          <w:p>
-            <w:pPr>
-              <w:widowControl w:val="0"/>
-              <w:spacing w:line="240" w:lineRule="auto"/>
+            <w:tcW w:w="696" w:type="dxa"/>
+            <w:shd w:val="clear" w:color="auto" w:fill="auto"/>
+            <w:tcMar>
+              <w:top w:w="100" w:type="dxa"/>
+              <w:left w:w="100" w:type="dxa"/>
+              <w:bottom w:w="100" w:type="dxa"/>
+              <w:right w:w="100" w:type="dxa"/>
+            </w:tcMar>
+            <w:vAlign w:val="center"/>
+          </w:tcPr>
+          <w:p>
+            <w:pPr>
+              <w:widowControl w:val="0"/>
+              <w:spacing w:line="240" w:lineRule="auto"/>
+              <w:jc w:val="center"/>
             </w:pPr>
             <w:r>
               <w:t>Rua</w:t>
@@ -1371,11 +1260,13 @@
               <w:bottom w:w="100" w:type="dxa"/>
               <w:right w:w="100" w:type="dxa"/>
             </w:tcMar>
-          </w:tcPr>
-          <w:p>
-            <w:pPr>
-              <w:widowControl w:val="0"/>
-              <w:spacing w:line="240" w:lineRule="auto"/>
+            <w:vAlign w:val="center"/>
+          </w:tcPr>
+          <w:p>
+            <w:pPr>
+              <w:widowControl w:val="0"/>
+              <w:spacing w:line="240" w:lineRule="auto"/>
+              <w:jc w:val="center"/>
             </w:pPr>
             <w:r>
               <w:t>Número</w:t>
@@ -1392,11 +1283,13 @@
               <w:bottom w:w="100" w:type="dxa"/>
               <w:right w:w="100" w:type="dxa"/>
             </w:tcMar>
-          </w:tcPr>
-          <w:p>
-            <w:pPr>
-              <w:widowControl w:val="0"/>
-              <w:spacing w:line="240" w:lineRule="auto"/>
+            <w:vAlign w:val="center"/>
+          </w:tcPr>
+          <w:p>
+            <w:pPr>
+              <w:widowControl w:val="0"/>
+              <w:spacing w:line="240" w:lineRule="auto"/>
+              <w:jc w:val="center"/>
             </w:pPr>
             <w:r>
               <w:t>Complemento</w:t>
@@ -1413,11 +1306,13 @@
               <w:bottom w:w="100" w:type="dxa"/>
               <w:right w:w="100" w:type="dxa"/>
             </w:tcMar>
-          </w:tcPr>
-          <w:p>
-            <w:pPr>
-              <w:widowControl w:val="0"/>
-              <w:spacing w:line="240" w:lineRule="auto"/>
+            <w:vAlign w:val="center"/>
+          </w:tcPr>
+          <w:p>
+            <w:pPr>
+              <w:widowControl w:val="0"/>
+              <w:spacing w:line="240" w:lineRule="auto"/>
+              <w:jc w:val="center"/>
             </w:pPr>
             <w:r>
               <w:t>Cidade</w:t>
@@ -1434,11 +1329,13 @@
               <w:bottom w:w="100" w:type="dxa"/>
               <w:right w:w="100" w:type="dxa"/>
             </w:tcMar>
-          </w:tcPr>
-          <w:p>
-            <w:pPr>
-              <w:widowControl w:val="0"/>
-              <w:spacing w:line="240" w:lineRule="auto"/>
+            <w:vAlign w:val="center"/>
+          </w:tcPr>
+          <w:p>
+            <w:pPr>
+              <w:widowControl w:val="0"/>
+              <w:spacing w:line="240" w:lineRule="auto"/>
+              <w:jc w:val="center"/>
             </w:pPr>
             <w:r>
               <w:t>Estado</w:t>
@@ -1527,25 +1424,25 @@
         </w:tc>
         <w:tc>
           <w:tcPr>
-            <w:tcW w:w="1050" w:type="dxa"/>
-            <w:shd w:val="clear" w:color="auto" w:fill="auto"/>
-            <w:tcMar>
-              <w:top w:w="100" w:type="dxa"/>
-              <w:left w:w="100" w:type="dxa"/>
-              <w:bottom w:w="100" w:type="dxa"/>
-              <w:right w:w="100" w:type="dxa"/>
-            </w:tcMar>
-          </w:tcPr>
-          <w:p>
-            <w:pPr>
-              <w:widowControl w:val="0"/>
-              <w:spacing w:line="240" w:lineRule="auto"/>
-            </w:pPr>
-          </w:p>
-        </w:tc>
-        <w:tc>
-          <w:tcPr>
-            <w:tcW w:w="765" w:type="dxa"/>
+            <w:tcW w:w="1119" w:type="dxa"/>
+            <w:shd w:val="clear" w:color="auto" w:fill="auto"/>
+            <w:tcMar>
+              <w:top w:w="100" w:type="dxa"/>
+              <w:left w:w="100" w:type="dxa"/>
+              <w:bottom w:w="100" w:type="dxa"/>
+              <w:right w:w="100" w:type="dxa"/>
+            </w:tcMar>
+          </w:tcPr>
+          <w:p>
+            <w:pPr>
+              <w:widowControl w:val="0"/>
+              <w:spacing w:line="240" w:lineRule="auto"/>
+            </w:pPr>
+          </w:p>
+        </w:tc>
+        <w:tc>
+          <w:tcPr>
+            <w:tcW w:w="696" w:type="dxa"/>
             <w:shd w:val="clear" w:color="auto" w:fill="auto"/>
             <w:tcMar>
               <w:top w:w="100" w:type="dxa"/>
@@ -1618,422 +1515,6 @@
         <w:tc>
           <w:tcPr>
             <w:tcW w:w="996" w:type="dxa"/>
-            <w:shd w:val="clear" w:color="auto" w:fill="auto"/>
-            <w:tcMar>
-              <w:top w:w="100" w:type="dxa"/>
-              <w:left w:w="100" w:type="dxa"/>
-              <w:bottom w:w="100" w:type="dxa"/>
-              <w:right w:w="100" w:type="dxa"/>
-            </w:tcMar>
-          </w:tcPr>
-          <w:p>
-            <w:pPr>
-              <w:widowControl w:val="0"/>
-              <w:spacing w:line="240" w:lineRule="auto"/>
-            </w:pPr>
-          </w:p>
-        </w:tc>
-      </w:tr>
-    </w:tbl>
-    <w:p/>
-    <w:p>
-      <w:r>
-        <w:rPr>
-          <w:b/>
-        </w:rPr>
-        <w:t>Produto do Lote (Pertence à)</w:t>
-      </w:r>
-    </w:p>
-    <w:tbl>
-      <w:tblPr>
-        <w:tblStyle w:val="a4"/>
-        <w:tblW w:w="4995" w:type="dxa"/>
-        <w:tblInd w:w="100" w:type="dxa"/>
-        <w:tblBorders>
-          <w:top w:val="single" w:sz="8" w:space="0" w:color="000000"/>
-          <w:left w:val="single" w:sz="8" w:space="0" w:color="000000"/>
-          <w:bottom w:val="single" w:sz="8" w:space="0" w:color="000000"/>
-          <w:right w:val="single" w:sz="8" w:space="0" w:color="000000"/>
-          <w:insideH w:val="single" w:sz="8" w:space="0" w:color="000000"/>
-          <w:insideV w:val="single" w:sz="8" w:space="0" w:color="000000"/>
-        </w:tblBorders>
-        <w:tblLayout w:type="fixed"/>
-        <w:tblLook w:val="0600" w:firstRow="0" w:lastRow="0" w:firstColumn="0" w:lastColumn="0" w:noHBand="1" w:noVBand="1"/>
-      </w:tblPr>
-      <w:tblGrid>
-        <w:gridCol w:w="1140"/>
-        <w:gridCol w:w="2100"/>
-        <w:gridCol w:w="1755"/>
-      </w:tblGrid>
-      <w:tr>
-        <w:tc>
-          <w:tcPr>
-            <w:tcW w:w="1140" w:type="dxa"/>
-            <w:shd w:val="clear" w:color="auto" w:fill="auto"/>
-            <w:tcMar>
-              <w:top w:w="100" w:type="dxa"/>
-              <w:left w:w="100" w:type="dxa"/>
-              <w:bottom w:w="100" w:type="dxa"/>
-              <w:right w:w="100" w:type="dxa"/>
-            </w:tcMar>
-          </w:tcPr>
-          <w:p>
-            <w:pPr>
-              <w:widowControl w:val="0"/>
-              <w:spacing w:line="240" w:lineRule="auto"/>
-              <w:rPr>
-                <w:u w:val="single"/>
-              </w:rPr>
-            </w:pPr>
-            <w:r>
-              <w:rPr>
-                <w:u w:val="single"/>
-              </w:rPr>
-              <w:t>Código</w:t>
-            </w:r>
-          </w:p>
-        </w:tc>
-        <w:tc>
-          <w:tcPr>
-            <w:tcW w:w="2100" w:type="dxa"/>
-            <w:shd w:val="clear" w:color="auto" w:fill="auto"/>
-            <w:tcMar>
-              <w:top w:w="100" w:type="dxa"/>
-              <w:left w:w="100" w:type="dxa"/>
-              <w:bottom w:w="100" w:type="dxa"/>
-              <w:right w:w="100" w:type="dxa"/>
-            </w:tcMar>
-          </w:tcPr>
-          <w:p>
-            <w:pPr>
-              <w:widowControl w:val="0"/>
-              <w:spacing w:line="240" w:lineRule="auto"/>
-              <w:rPr>
-                <w:color w:val="auto"/>
-                <w:u w:val="double"/>
-              </w:rPr>
-            </w:pPr>
-            <w:r>
-              <w:rPr>
-                <w:color w:val="auto"/>
-                <w:u w:val="double"/>
-              </w:rPr>
-              <w:t>Código do Produto</w:t>
-            </w:r>
-          </w:p>
-        </w:tc>
-        <w:tc>
-          <w:tcPr>
-            <w:tcW w:w="1755" w:type="dxa"/>
-            <w:shd w:val="clear" w:color="auto" w:fill="auto"/>
-            <w:tcMar>
-              <w:top w:w="100" w:type="dxa"/>
-              <w:left w:w="100" w:type="dxa"/>
-              <w:bottom w:w="100" w:type="dxa"/>
-              <w:right w:w="100" w:type="dxa"/>
-            </w:tcMar>
-          </w:tcPr>
-          <w:p>
-            <w:pPr>
-              <w:widowControl w:val="0"/>
-              <w:spacing w:line="240" w:lineRule="auto"/>
-              <w:rPr>
-                <w:color w:val="auto"/>
-                <w:u w:val="double"/>
-              </w:rPr>
-            </w:pPr>
-            <w:r>
-              <w:rPr>
-                <w:color w:val="auto"/>
-                <w:u w:val="double"/>
-              </w:rPr>
-              <w:t>Código do Lote</w:t>
-            </w:r>
-          </w:p>
-        </w:tc>
-      </w:tr>
-      <w:tr>
-        <w:trPr>
-          <w:trHeight w:val="780"/>
-        </w:trPr>
-        <w:tc>
-          <w:tcPr>
-            <w:tcW w:w="1140" w:type="dxa"/>
-            <w:shd w:val="clear" w:color="auto" w:fill="auto"/>
-            <w:tcMar>
-              <w:top w:w="100" w:type="dxa"/>
-              <w:left w:w="100" w:type="dxa"/>
-              <w:bottom w:w="100" w:type="dxa"/>
-              <w:right w:w="100" w:type="dxa"/>
-            </w:tcMar>
-          </w:tcPr>
-          <w:p>
-            <w:pPr>
-              <w:widowControl w:val="0"/>
-              <w:spacing w:line="240" w:lineRule="auto"/>
-              <w:rPr>
-                <w:u w:val="single"/>
-              </w:rPr>
-            </w:pPr>
-          </w:p>
-        </w:tc>
-        <w:tc>
-          <w:tcPr>
-            <w:tcW w:w="2100" w:type="dxa"/>
-            <w:shd w:val="clear" w:color="auto" w:fill="auto"/>
-            <w:tcMar>
-              <w:top w:w="100" w:type="dxa"/>
-              <w:left w:w="100" w:type="dxa"/>
-              <w:bottom w:w="100" w:type="dxa"/>
-              <w:right w:w="100" w:type="dxa"/>
-            </w:tcMar>
-          </w:tcPr>
-          <w:p>
-            <w:pPr>
-              <w:widowControl w:val="0"/>
-              <w:spacing w:line="240" w:lineRule="auto"/>
-            </w:pPr>
-          </w:p>
-        </w:tc>
-        <w:tc>
-          <w:tcPr>
-            <w:tcW w:w="1755" w:type="dxa"/>
-            <w:shd w:val="clear" w:color="auto" w:fill="auto"/>
-            <w:tcMar>
-              <w:top w:w="100" w:type="dxa"/>
-              <w:left w:w="100" w:type="dxa"/>
-              <w:bottom w:w="100" w:type="dxa"/>
-              <w:right w:w="100" w:type="dxa"/>
-            </w:tcMar>
-          </w:tcPr>
-          <w:p>
-            <w:pPr>
-              <w:widowControl w:val="0"/>
-              <w:spacing w:line="240" w:lineRule="auto"/>
-            </w:pPr>
-          </w:p>
-        </w:tc>
-      </w:tr>
-    </w:tbl>
-    <w:p>
-      <w:pPr>
-        <w:rPr>
-          <w:b/>
-          <w:lang w:val="pt-BR"/>
-        </w:rPr>
-      </w:pPr>
-    </w:p>
-    <w:p>
-      <w:pPr>
-        <w:rPr>
-          <w:b/>
-          <w:lang w:val="pt-BR"/>
-        </w:rPr>
-      </w:pPr>
-    </w:p>
-    <w:p>
-      <w:r>
-        <w:rPr>
-          <w:b/>
-        </w:rPr>
-        <w:lastRenderedPageBreak/>
-        <w:t>Fornece</w:t>
-      </w:r>
-    </w:p>
-    <w:tbl>
-      <w:tblPr>
-        <w:tblStyle w:val="a5"/>
-        <w:tblW w:w="9029" w:type="dxa"/>
-        <w:tblInd w:w="100" w:type="dxa"/>
-        <w:tblBorders>
-          <w:top w:val="single" w:sz="8" w:space="0" w:color="000000"/>
-          <w:left w:val="single" w:sz="8" w:space="0" w:color="000000"/>
-          <w:bottom w:val="single" w:sz="8" w:space="0" w:color="000000"/>
-          <w:right w:val="single" w:sz="8" w:space="0" w:color="000000"/>
-          <w:insideH w:val="single" w:sz="8" w:space="0" w:color="000000"/>
-          <w:insideV w:val="single" w:sz="8" w:space="0" w:color="000000"/>
-        </w:tblBorders>
-        <w:tblLayout w:type="fixed"/>
-        <w:tblLook w:val="0600" w:firstRow="0" w:lastRow="0" w:firstColumn="0" w:lastColumn="0" w:noHBand="1" w:noVBand="1"/>
-      </w:tblPr>
-      <w:tblGrid>
-        <w:gridCol w:w="2294"/>
-        <w:gridCol w:w="1500"/>
-        <w:gridCol w:w="2430"/>
-        <w:gridCol w:w="2805"/>
-      </w:tblGrid>
-      <w:tr>
-        <w:tc>
-          <w:tcPr>
-            <w:tcW w:w="2294" w:type="dxa"/>
-            <w:shd w:val="clear" w:color="auto" w:fill="auto"/>
-            <w:tcMar>
-              <w:top w:w="100" w:type="dxa"/>
-              <w:left w:w="100" w:type="dxa"/>
-              <w:bottom w:w="100" w:type="dxa"/>
-              <w:right w:w="100" w:type="dxa"/>
-            </w:tcMar>
-          </w:tcPr>
-          <w:p>
-            <w:pPr>
-              <w:widowControl w:val="0"/>
-              <w:spacing w:line="240" w:lineRule="auto"/>
-              <w:rPr>
-                <w:u w:val="single"/>
-              </w:rPr>
-            </w:pPr>
-            <w:r>
-              <w:rPr>
-                <w:u w:val="single"/>
-              </w:rPr>
-              <w:t>Código</w:t>
-            </w:r>
-          </w:p>
-        </w:tc>
-        <w:tc>
-          <w:tcPr>
-            <w:tcW w:w="1500" w:type="dxa"/>
-            <w:shd w:val="clear" w:color="auto" w:fill="auto"/>
-            <w:tcMar>
-              <w:top w:w="100" w:type="dxa"/>
-              <w:left w:w="100" w:type="dxa"/>
-              <w:bottom w:w="100" w:type="dxa"/>
-              <w:right w:w="100" w:type="dxa"/>
-            </w:tcMar>
-          </w:tcPr>
-          <w:p>
-            <w:pPr>
-              <w:widowControl w:val="0"/>
-              <w:spacing w:line="240" w:lineRule="auto"/>
-            </w:pPr>
-            <w:r>
-              <w:t>Valor</w:t>
-            </w:r>
-          </w:p>
-        </w:tc>
-        <w:tc>
-          <w:tcPr>
-            <w:tcW w:w="2430" w:type="dxa"/>
-            <w:shd w:val="clear" w:color="auto" w:fill="auto"/>
-            <w:tcMar>
-              <w:top w:w="100" w:type="dxa"/>
-              <w:left w:w="100" w:type="dxa"/>
-              <w:bottom w:w="100" w:type="dxa"/>
-              <w:right w:w="100" w:type="dxa"/>
-            </w:tcMar>
-          </w:tcPr>
-          <w:p>
-            <w:pPr>
-              <w:widowControl w:val="0"/>
-              <w:spacing w:line="240" w:lineRule="auto"/>
-              <w:rPr>
-                <w:color w:val="auto"/>
-                <w:u w:val="double"/>
-              </w:rPr>
-            </w:pPr>
-            <w:r>
-              <w:rPr>
-                <w:color w:val="auto"/>
-                <w:u w:val="double"/>
-              </w:rPr>
-              <w:t>Código do Produto</w:t>
-            </w:r>
-          </w:p>
-        </w:tc>
-        <w:tc>
-          <w:tcPr>
-            <w:tcW w:w="2805" w:type="dxa"/>
-            <w:shd w:val="clear" w:color="auto" w:fill="auto"/>
-            <w:tcMar>
-              <w:top w:w="100" w:type="dxa"/>
-              <w:left w:w="100" w:type="dxa"/>
-              <w:bottom w:w="100" w:type="dxa"/>
-              <w:right w:w="100" w:type="dxa"/>
-            </w:tcMar>
-          </w:tcPr>
-          <w:p>
-            <w:pPr>
-              <w:widowControl w:val="0"/>
-              <w:spacing w:line="240" w:lineRule="auto"/>
-              <w:rPr>
-                <w:color w:val="auto"/>
-                <w:u w:val="double"/>
-              </w:rPr>
-            </w:pPr>
-            <w:r>
-              <w:rPr>
-                <w:color w:val="auto"/>
-                <w:u w:val="double"/>
-              </w:rPr>
-              <w:t>Código do Fornecedor</w:t>
-            </w:r>
-          </w:p>
-        </w:tc>
-      </w:tr>
-      <w:tr>
-        <w:trPr>
-          <w:trHeight w:val="820"/>
-        </w:trPr>
-        <w:tc>
-          <w:tcPr>
-            <w:tcW w:w="2294" w:type="dxa"/>
-            <w:shd w:val="clear" w:color="auto" w:fill="auto"/>
-            <w:tcMar>
-              <w:top w:w="100" w:type="dxa"/>
-              <w:left w:w="100" w:type="dxa"/>
-              <w:bottom w:w="100" w:type="dxa"/>
-              <w:right w:w="100" w:type="dxa"/>
-            </w:tcMar>
-          </w:tcPr>
-          <w:p>
-            <w:pPr>
-              <w:widowControl w:val="0"/>
-              <w:spacing w:line="240" w:lineRule="auto"/>
-              <w:rPr>
-                <w:u w:val="single"/>
-              </w:rPr>
-            </w:pPr>
-          </w:p>
-        </w:tc>
-        <w:tc>
-          <w:tcPr>
-            <w:tcW w:w="1500" w:type="dxa"/>
-            <w:shd w:val="clear" w:color="auto" w:fill="auto"/>
-            <w:tcMar>
-              <w:top w:w="100" w:type="dxa"/>
-              <w:left w:w="100" w:type="dxa"/>
-              <w:bottom w:w="100" w:type="dxa"/>
-              <w:right w:w="100" w:type="dxa"/>
-            </w:tcMar>
-          </w:tcPr>
-          <w:p>
-            <w:pPr>
-              <w:widowControl w:val="0"/>
-              <w:spacing w:line="240" w:lineRule="auto"/>
-            </w:pPr>
-          </w:p>
-        </w:tc>
-        <w:tc>
-          <w:tcPr>
-            <w:tcW w:w="2430" w:type="dxa"/>
-            <w:shd w:val="clear" w:color="auto" w:fill="auto"/>
-            <w:tcMar>
-              <w:top w:w="100" w:type="dxa"/>
-              <w:left w:w="100" w:type="dxa"/>
-              <w:bottom w:w="100" w:type="dxa"/>
-              <w:right w:w="100" w:type="dxa"/>
-            </w:tcMar>
-          </w:tcPr>
-          <w:p>
-            <w:pPr>
-              <w:widowControl w:val="0"/>
-              <w:spacing w:line="240" w:lineRule="auto"/>
-            </w:pPr>
-          </w:p>
-        </w:tc>
-        <w:tc>
-          <w:tcPr>
-            <w:tcW w:w="2805" w:type="dxa"/>
             <w:shd w:val="clear" w:color="auto" w:fill="auto"/>
             <w:tcMar>
               <w:top w:w="100" w:type="dxa"/>
@@ -2063,13 +1544,13 @@
         <w:rPr>
           <w:b/>
         </w:rPr>
-        <w:t>Utiliza</w:t>
+        <w:t>Fornece</w:t>
       </w:r>
     </w:p>
     <w:tbl>
       <w:tblPr>
-        <w:tblStyle w:val="a6"/>
-        <w:tblW w:w="9029" w:type="dxa"/>
+        <w:tblStyle w:val="a5"/>
+        <w:tblW w:w="0" w:type="auto"/>
         <w:tblInd w:w="100" w:type="dxa"/>
         <w:tblBorders>
           <w:top w:val="single" w:sz="8" w:space="0" w:color="000000"/>
@@ -2079,31 +1560,33 @@
           <w:insideH w:val="single" w:sz="8" w:space="0" w:color="000000"/>
           <w:insideV w:val="single" w:sz="8" w:space="0" w:color="000000"/>
         </w:tblBorders>
-        <w:tblLayout w:type="fixed"/>
         <w:tblLook w:val="0600" w:firstRow="0" w:lastRow="0" w:firstColumn="0" w:lastColumn="0" w:noHBand="1" w:noVBand="1"/>
       </w:tblPr>
       <w:tblGrid>
-        <w:gridCol w:w="2258"/>
-        <w:gridCol w:w="2257"/>
-        <w:gridCol w:w="2257"/>
-        <w:gridCol w:w="2257"/>
+        <w:gridCol w:w="898"/>
+        <w:gridCol w:w="714"/>
+        <w:gridCol w:w="1338"/>
+        <w:gridCol w:w="2035"/>
+        <w:gridCol w:w="2390"/>
       </w:tblGrid>
       <w:tr>
         <w:tc>
           <w:tcPr>
-            <w:tcW w:w="2257" w:type="dxa"/>
-            <w:shd w:val="clear" w:color="auto" w:fill="auto"/>
-            <w:tcMar>
-              <w:top w:w="100" w:type="dxa"/>
-              <w:left w:w="100" w:type="dxa"/>
-              <w:bottom w:w="100" w:type="dxa"/>
-              <w:right w:w="100" w:type="dxa"/>
-            </w:tcMar>
-          </w:tcPr>
-          <w:p>
-            <w:pPr>
-              <w:widowControl w:val="0"/>
-              <w:spacing w:line="240" w:lineRule="auto"/>
+            <w:tcW w:w="0" w:type="auto"/>
+            <w:shd w:val="clear" w:color="auto" w:fill="auto"/>
+            <w:tcMar>
+              <w:top w:w="100" w:type="dxa"/>
+              <w:left w:w="100" w:type="dxa"/>
+              <w:bottom w:w="100" w:type="dxa"/>
+              <w:right w:w="100" w:type="dxa"/>
+            </w:tcMar>
+            <w:vAlign w:val="center"/>
+          </w:tcPr>
+          <w:p>
+            <w:pPr>
+              <w:widowControl w:val="0"/>
+              <w:spacing w:line="240" w:lineRule="auto"/>
+              <w:jc w:val="center"/>
               <w:rPr>
                 <w:u w:val="single"/>
               </w:rPr>
@@ -2118,40 +1601,66 @@
         </w:tc>
         <w:tc>
           <w:tcPr>
-            <w:tcW w:w="2257" w:type="dxa"/>
-            <w:shd w:val="clear" w:color="auto" w:fill="auto"/>
-            <w:tcMar>
-              <w:top w:w="100" w:type="dxa"/>
-              <w:left w:w="100" w:type="dxa"/>
-              <w:bottom w:w="100" w:type="dxa"/>
-              <w:right w:w="100" w:type="dxa"/>
-            </w:tcMar>
-          </w:tcPr>
-          <w:p>
-            <w:pPr>
-              <w:widowControl w:val="0"/>
-              <w:spacing w:line="240" w:lineRule="auto"/>
-            </w:pPr>
-            <w:r>
+            <w:tcW w:w="0" w:type="auto"/>
+            <w:shd w:val="clear" w:color="auto" w:fill="auto"/>
+            <w:tcMar>
+              <w:top w:w="100" w:type="dxa"/>
+              <w:left w:w="100" w:type="dxa"/>
+              <w:bottom w:w="100" w:type="dxa"/>
+              <w:right w:w="100" w:type="dxa"/>
+            </w:tcMar>
+            <w:vAlign w:val="center"/>
+          </w:tcPr>
+          <w:p>
+            <w:pPr>
+              <w:widowControl w:val="0"/>
+              <w:spacing w:line="240" w:lineRule="auto"/>
+              <w:jc w:val="center"/>
+            </w:pPr>
+            <w:r>
+              <w:t>Valor</w:t>
+            </w:r>
+          </w:p>
+        </w:tc>
+        <w:tc>
+          <w:tcPr>
+            <w:tcW w:w="0" w:type="auto"/>
+            <w:vAlign w:val="center"/>
+          </w:tcPr>
+          <w:p>
+            <w:pPr>
+              <w:widowControl w:val="0"/>
+              <w:spacing w:line="240" w:lineRule="auto"/>
+              <w:jc w:val="center"/>
+              <w:rPr>
+                <w:color w:val="auto"/>
+              </w:rPr>
+            </w:pPr>
+            <w:r>
+              <w:rPr>
+                <w:color w:val="auto"/>
+              </w:rPr>
               <w:t>Quantidade</w:t>
             </w:r>
           </w:p>
         </w:tc>
         <w:tc>
           <w:tcPr>
-            <w:tcW w:w="2257" w:type="dxa"/>
-            <w:shd w:val="clear" w:color="auto" w:fill="auto"/>
-            <w:tcMar>
-              <w:top w:w="100" w:type="dxa"/>
-              <w:left w:w="100" w:type="dxa"/>
-              <w:bottom w:w="100" w:type="dxa"/>
-              <w:right w:w="100" w:type="dxa"/>
-            </w:tcMar>
-          </w:tcPr>
-          <w:p>
-            <w:pPr>
-              <w:widowControl w:val="0"/>
-              <w:spacing w:line="240" w:lineRule="auto"/>
+            <w:tcW w:w="0" w:type="auto"/>
+            <w:shd w:val="clear" w:color="auto" w:fill="auto"/>
+            <w:tcMar>
+              <w:top w:w="100" w:type="dxa"/>
+              <w:left w:w="100" w:type="dxa"/>
+              <w:bottom w:w="100" w:type="dxa"/>
+              <w:right w:w="100" w:type="dxa"/>
+            </w:tcMar>
+            <w:vAlign w:val="center"/>
+          </w:tcPr>
+          <w:p>
+            <w:pPr>
+              <w:widowControl w:val="0"/>
+              <w:spacing w:line="240" w:lineRule="auto"/>
+              <w:jc w:val="center"/>
               <w:rPr>
                 <w:color w:val="auto"/>
                 <w:u w:val="double"/>
@@ -2168,19 +1677,21 @@
         </w:tc>
         <w:tc>
           <w:tcPr>
-            <w:tcW w:w="2257" w:type="dxa"/>
-            <w:shd w:val="clear" w:color="auto" w:fill="auto"/>
-            <w:tcMar>
-              <w:top w:w="100" w:type="dxa"/>
-              <w:left w:w="100" w:type="dxa"/>
-              <w:bottom w:w="100" w:type="dxa"/>
-              <w:right w:w="100" w:type="dxa"/>
-            </w:tcMar>
-          </w:tcPr>
-          <w:p>
-            <w:pPr>
-              <w:widowControl w:val="0"/>
-              <w:spacing w:line="240" w:lineRule="auto"/>
+            <w:tcW w:w="0" w:type="auto"/>
+            <w:shd w:val="clear" w:color="auto" w:fill="auto"/>
+            <w:tcMar>
+              <w:top w:w="100" w:type="dxa"/>
+              <w:left w:w="100" w:type="dxa"/>
+              <w:bottom w:w="100" w:type="dxa"/>
+              <w:right w:w="100" w:type="dxa"/>
+            </w:tcMar>
+            <w:vAlign w:val="center"/>
+          </w:tcPr>
+          <w:p>
+            <w:pPr>
+              <w:widowControl w:val="0"/>
+              <w:spacing w:line="240" w:lineRule="auto"/>
+              <w:jc w:val="center"/>
               <w:rPr>
                 <w:color w:val="auto"/>
                 <w:u w:val="double"/>
@@ -2191,18 +1702,18 @@
                 <w:color w:val="auto"/>
                 <w:u w:val="double"/>
               </w:rPr>
-              <w:t>Código do Serviço</w:t>
+              <w:t>Código do Fornecedor</w:t>
             </w:r>
           </w:p>
         </w:tc>
       </w:tr>
       <w:tr>
         <w:trPr>
-          <w:trHeight w:val="880"/>
+          <w:trHeight w:val="820"/>
         </w:trPr>
         <w:tc>
           <w:tcPr>
-            <w:tcW w:w="2257" w:type="dxa"/>
+            <w:tcW w:w="0" w:type="auto"/>
             <w:shd w:val="clear" w:color="auto" w:fill="auto"/>
             <w:tcMar>
               <w:top w:w="100" w:type="dxa"/>
@@ -2223,43 +1734,54 @@
         </w:tc>
         <w:tc>
           <w:tcPr>
-            <w:tcW w:w="2257" w:type="dxa"/>
-            <w:shd w:val="clear" w:color="auto" w:fill="auto"/>
-            <w:tcMar>
-              <w:top w:w="100" w:type="dxa"/>
-              <w:left w:w="100" w:type="dxa"/>
-              <w:bottom w:w="100" w:type="dxa"/>
-              <w:right w:w="100" w:type="dxa"/>
-            </w:tcMar>
-          </w:tcPr>
-          <w:p>
-            <w:pPr>
-              <w:widowControl w:val="0"/>
-              <w:spacing w:line="240" w:lineRule="auto"/>
-            </w:pPr>
-          </w:p>
-        </w:tc>
-        <w:tc>
-          <w:tcPr>
-            <w:tcW w:w="2257" w:type="dxa"/>
-            <w:shd w:val="clear" w:color="auto" w:fill="auto"/>
-            <w:tcMar>
-              <w:top w:w="100" w:type="dxa"/>
-              <w:left w:w="100" w:type="dxa"/>
-              <w:bottom w:w="100" w:type="dxa"/>
-              <w:right w:w="100" w:type="dxa"/>
-            </w:tcMar>
-          </w:tcPr>
-          <w:p>
-            <w:pPr>
-              <w:widowControl w:val="0"/>
-              <w:spacing w:line="240" w:lineRule="auto"/>
-            </w:pPr>
-          </w:p>
-        </w:tc>
-        <w:tc>
-          <w:tcPr>
-            <w:tcW w:w="2257" w:type="dxa"/>
+            <w:tcW w:w="0" w:type="auto"/>
+            <w:shd w:val="clear" w:color="auto" w:fill="auto"/>
+            <w:tcMar>
+              <w:top w:w="100" w:type="dxa"/>
+              <w:left w:w="100" w:type="dxa"/>
+              <w:bottom w:w="100" w:type="dxa"/>
+              <w:right w:w="100" w:type="dxa"/>
+            </w:tcMar>
+          </w:tcPr>
+          <w:p>
+            <w:pPr>
+              <w:widowControl w:val="0"/>
+              <w:spacing w:line="240" w:lineRule="auto"/>
+            </w:pPr>
+          </w:p>
+        </w:tc>
+        <w:tc>
+          <w:tcPr>
+            <w:tcW w:w="0" w:type="auto"/>
+          </w:tcPr>
+          <w:p>
+            <w:pPr>
+              <w:widowControl w:val="0"/>
+              <w:spacing w:line="240" w:lineRule="auto"/>
+            </w:pPr>
+          </w:p>
+        </w:tc>
+        <w:tc>
+          <w:tcPr>
+            <w:tcW w:w="0" w:type="auto"/>
+            <w:shd w:val="clear" w:color="auto" w:fill="auto"/>
+            <w:tcMar>
+              <w:top w:w="100" w:type="dxa"/>
+              <w:left w:w="100" w:type="dxa"/>
+              <w:bottom w:w="100" w:type="dxa"/>
+              <w:right w:w="100" w:type="dxa"/>
+            </w:tcMar>
+          </w:tcPr>
+          <w:p>
+            <w:pPr>
+              <w:widowControl w:val="0"/>
+              <w:spacing w:line="240" w:lineRule="auto"/>
+            </w:pPr>
+          </w:p>
+        </w:tc>
+        <w:tc>
+          <w:tcPr>
+            <w:tcW w:w="0" w:type="auto"/>
             <w:shd w:val="clear" w:color="auto" w:fill="auto"/>
             <w:tcMar>
               <w:top w:w="100" w:type="dxa"/>
@@ -2277,6 +1799,13 @@
         </w:tc>
       </w:tr>
     </w:tbl>
+    <w:p>
+      <w:pPr>
+        <w:rPr>
+          <w:b/>
+        </w:rPr>
+      </w:pPr>
+    </w:p>
     <w:p>
       <w:pPr>
         <w:rPr>
@@ -2331,11 +1860,13 @@
               <w:bottom w:w="100" w:type="dxa"/>
               <w:right w:w="100" w:type="dxa"/>
             </w:tcMar>
-          </w:tcPr>
-          <w:p>
-            <w:pPr>
-              <w:widowControl w:val="0"/>
-              <w:spacing w:line="240" w:lineRule="auto"/>
+            <w:vAlign w:val="center"/>
+          </w:tcPr>
+          <w:p>
+            <w:pPr>
+              <w:widowControl w:val="0"/>
+              <w:spacing w:line="240" w:lineRule="auto"/>
+              <w:jc w:val="center"/>
               <w:rPr>
                 <w:u w:val="single"/>
               </w:rPr>
@@ -2358,11 +1889,13 @@
               <w:bottom w:w="100" w:type="dxa"/>
               <w:right w:w="100" w:type="dxa"/>
             </w:tcMar>
-          </w:tcPr>
-          <w:p>
-            <w:pPr>
-              <w:widowControl w:val="0"/>
-              <w:spacing w:line="240" w:lineRule="auto"/>
+            <w:vAlign w:val="center"/>
+          </w:tcPr>
+          <w:p>
+            <w:pPr>
+              <w:widowControl w:val="0"/>
+              <w:spacing w:line="240" w:lineRule="auto"/>
+              <w:jc w:val="center"/>
             </w:pPr>
             <w:r>
               <w:t>Nome</w:t>
@@ -2379,11 +1912,13 @@
               <w:bottom w:w="100" w:type="dxa"/>
               <w:right w:w="100" w:type="dxa"/>
             </w:tcMar>
-          </w:tcPr>
-          <w:p>
-            <w:pPr>
-              <w:widowControl w:val="0"/>
-              <w:spacing w:line="240" w:lineRule="auto"/>
+            <w:vAlign w:val="center"/>
+          </w:tcPr>
+          <w:p>
+            <w:pPr>
+              <w:widowControl w:val="0"/>
+              <w:spacing w:line="240" w:lineRule="auto"/>
+              <w:jc w:val="center"/>
             </w:pPr>
             <w:r>
               <w:t>Valor</w:t>
@@ -2400,11 +1935,13 @@
               <w:bottom w:w="100" w:type="dxa"/>
               <w:right w:w="100" w:type="dxa"/>
             </w:tcMar>
-          </w:tcPr>
-          <w:p>
-            <w:pPr>
-              <w:widowControl w:val="0"/>
-              <w:spacing w:line="240" w:lineRule="auto"/>
+            <w:vAlign w:val="center"/>
+          </w:tcPr>
+          <w:p>
+            <w:pPr>
+              <w:widowControl w:val="0"/>
+              <w:spacing w:line="240" w:lineRule="auto"/>
+              <w:jc w:val="center"/>
               <w:rPr>
                 <w:color w:val="auto"/>
                 <w:u w:val="double"/>
@@ -2415,16 +1952,7 @@
                 <w:color w:val="auto"/>
                 <w:u w:val="double"/>
               </w:rPr>
-              <w:t>Login do Fu</w:t>
-            </w:r>
-            <w:bookmarkStart w:id="0" w:name="_GoBack"/>
-            <w:bookmarkEnd w:id="0"/>
-            <w:r>
-              <w:rPr>
-                <w:color w:val="auto"/>
-                <w:u w:val="double"/>
-              </w:rPr>
-              <w:t>ncionário</w:t>
+              <w:t>Login do Funcionário</w:t>
             </w:r>
           </w:p>
         </w:tc>
@@ -2438,11 +1966,13 @@
               <w:bottom w:w="100" w:type="dxa"/>
               <w:right w:w="100" w:type="dxa"/>
             </w:tcMar>
-          </w:tcPr>
-          <w:p>
-            <w:pPr>
-              <w:widowControl w:val="0"/>
-              <w:spacing w:line="240" w:lineRule="auto"/>
+            <w:vAlign w:val="center"/>
+          </w:tcPr>
+          <w:p>
+            <w:pPr>
+              <w:widowControl w:val="0"/>
+              <w:spacing w:line="240" w:lineRule="auto"/>
+              <w:jc w:val="center"/>
               <w:rPr>
                 <w:color w:val="auto"/>
                 <w:u w:val="double"/>
@@ -2565,17 +2095,48 @@
       </w:pPr>
     </w:p>
     <w:p>
+      <w:pPr>
+        <w:rPr>
+          <w:b/>
+        </w:rPr>
+      </w:pPr>
+    </w:p>
+    <w:p>
+      <w:pPr>
+        <w:rPr>
+          <w:b/>
+        </w:rPr>
+      </w:pPr>
       <w:r>
         <w:rPr>
           <w:b/>
         </w:rPr>
-        <w:t>Compra (Compra 2)</w:t>
+        <w:lastRenderedPageBreak/>
+        <w:t>Venda</w:t>
+      </w:r>
+      <w:r>
+        <w:rPr>
+          <w:b/>
+        </w:rPr>
+        <w:t xml:space="preserve"> (</w:t>
+      </w:r>
+      <w:r>
+        <w:rPr>
+          <w:b/>
+        </w:rPr>
+        <w:t>Venda</w:t>
+      </w:r>
+      <w:r>
+        <w:rPr>
+          <w:b/>
+        </w:rPr>
+        <w:t xml:space="preserve"> 2)</w:t>
       </w:r>
     </w:p>
     <w:tbl>
       <w:tblPr>
         <w:tblStyle w:val="a8"/>
-        <w:tblW w:w="9945" w:type="dxa"/>
+        <w:tblW w:w="0" w:type="auto"/>
         <w:tblInd w:w="-395" w:type="dxa"/>
         <w:tblBorders>
           <w:top w:val="single" w:sz="8" w:space="0" w:color="000000"/>
@@ -2585,35 +2146,36 @@
           <w:insideH w:val="single" w:sz="8" w:space="0" w:color="000000"/>
           <w:insideV w:val="single" w:sz="8" w:space="0" w:color="000000"/>
         </w:tblBorders>
-        <w:tblLayout w:type="fixed"/>
         <w:tblLook w:val="0600" w:firstRow="0" w:lastRow="0" w:firstColumn="0" w:lastColumn="0" w:noHBand="1" w:noVBand="1"/>
       </w:tblPr>
       <w:tblGrid>
-        <w:gridCol w:w="930"/>
-        <w:gridCol w:w="705"/>
-        <w:gridCol w:w="1260"/>
-        <w:gridCol w:w="1785"/>
-        <w:gridCol w:w="1410"/>
-        <w:gridCol w:w="1155"/>
-        <w:gridCol w:w="1215"/>
-        <w:gridCol w:w="1485"/>
+        <w:gridCol w:w="899"/>
+        <w:gridCol w:w="665"/>
+        <w:gridCol w:w="929"/>
+        <w:gridCol w:w="1983"/>
+        <w:gridCol w:w="1444"/>
+        <w:gridCol w:w="690"/>
+        <w:gridCol w:w="1310"/>
+        <w:gridCol w:w="1704"/>
       </w:tblGrid>
       <w:tr>
         <w:tc>
           <w:tcPr>
-            <w:tcW w:w="930" w:type="dxa"/>
-            <w:shd w:val="clear" w:color="auto" w:fill="auto"/>
-            <w:tcMar>
-              <w:top w:w="100" w:type="dxa"/>
-              <w:left w:w="100" w:type="dxa"/>
-              <w:bottom w:w="100" w:type="dxa"/>
-              <w:right w:w="100" w:type="dxa"/>
-            </w:tcMar>
-          </w:tcPr>
-          <w:p>
-            <w:pPr>
-              <w:widowControl w:val="0"/>
-              <w:spacing w:line="240" w:lineRule="auto"/>
+            <w:tcW w:w="0" w:type="auto"/>
+            <w:shd w:val="clear" w:color="auto" w:fill="auto"/>
+            <w:tcMar>
+              <w:top w:w="100" w:type="dxa"/>
+              <w:left w:w="100" w:type="dxa"/>
+              <w:bottom w:w="100" w:type="dxa"/>
+              <w:right w:w="100" w:type="dxa"/>
+            </w:tcMar>
+            <w:vAlign w:val="center"/>
+          </w:tcPr>
+          <w:p>
+            <w:pPr>
+              <w:widowControl w:val="0"/>
+              <w:spacing w:line="240" w:lineRule="auto"/>
+              <w:jc w:val="center"/>
               <w:rPr>
                 <w:u w:val="single"/>
               </w:rPr>
@@ -2628,19 +2190,21 @@
         </w:tc>
         <w:tc>
           <w:tcPr>
-            <w:tcW w:w="705" w:type="dxa"/>
-            <w:shd w:val="clear" w:color="auto" w:fill="auto"/>
-            <w:tcMar>
-              <w:top w:w="100" w:type="dxa"/>
-              <w:left w:w="100" w:type="dxa"/>
-              <w:bottom w:w="100" w:type="dxa"/>
-              <w:right w:w="100" w:type="dxa"/>
-            </w:tcMar>
-          </w:tcPr>
-          <w:p>
-            <w:pPr>
-              <w:widowControl w:val="0"/>
-              <w:spacing w:line="240" w:lineRule="auto"/>
+            <w:tcW w:w="0" w:type="auto"/>
+            <w:shd w:val="clear" w:color="auto" w:fill="auto"/>
+            <w:tcMar>
+              <w:top w:w="100" w:type="dxa"/>
+              <w:left w:w="100" w:type="dxa"/>
+              <w:bottom w:w="100" w:type="dxa"/>
+              <w:right w:w="100" w:type="dxa"/>
+            </w:tcMar>
+            <w:vAlign w:val="center"/>
+          </w:tcPr>
+          <w:p>
+            <w:pPr>
+              <w:widowControl w:val="0"/>
+              <w:spacing w:line="240" w:lineRule="auto"/>
+              <w:jc w:val="center"/>
             </w:pPr>
             <w:r>
               <w:t>Data</w:t>
@@ -2649,19 +2213,21 @@
         </w:tc>
         <w:tc>
           <w:tcPr>
-            <w:tcW w:w="1260" w:type="dxa"/>
-            <w:shd w:val="clear" w:color="auto" w:fill="auto"/>
-            <w:tcMar>
-              <w:top w:w="100" w:type="dxa"/>
-              <w:left w:w="100" w:type="dxa"/>
-              <w:bottom w:w="100" w:type="dxa"/>
-              <w:right w:w="100" w:type="dxa"/>
-            </w:tcMar>
-          </w:tcPr>
-          <w:p>
-            <w:pPr>
-              <w:widowControl w:val="0"/>
-              <w:spacing w:line="240" w:lineRule="auto"/>
+            <w:tcW w:w="0" w:type="auto"/>
+            <w:shd w:val="clear" w:color="auto" w:fill="auto"/>
+            <w:tcMar>
+              <w:top w:w="100" w:type="dxa"/>
+              <w:left w:w="100" w:type="dxa"/>
+              <w:bottom w:w="100" w:type="dxa"/>
+              <w:right w:w="100" w:type="dxa"/>
+            </w:tcMar>
+            <w:vAlign w:val="center"/>
+          </w:tcPr>
+          <w:p>
+            <w:pPr>
+              <w:widowControl w:val="0"/>
+              <w:spacing w:line="240" w:lineRule="auto"/>
+              <w:jc w:val="center"/>
             </w:pPr>
             <w:r>
               <w:t>Valor Total</w:t>
@@ -2670,19 +2236,21 @@
         </w:tc>
         <w:tc>
           <w:tcPr>
-            <w:tcW w:w="1785" w:type="dxa"/>
-            <w:shd w:val="clear" w:color="auto" w:fill="auto"/>
-            <w:tcMar>
-              <w:top w:w="100" w:type="dxa"/>
-              <w:left w:w="100" w:type="dxa"/>
-              <w:bottom w:w="100" w:type="dxa"/>
-              <w:right w:w="100" w:type="dxa"/>
-            </w:tcMar>
-          </w:tcPr>
-          <w:p>
-            <w:pPr>
-              <w:widowControl w:val="0"/>
-              <w:spacing w:line="240" w:lineRule="auto"/>
+            <w:tcW w:w="0" w:type="auto"/>
+            <w:shd w:val="clear" w:color="auto" w:fill="auto"/>
+            <w:tcMar>
+              <w:top w:w="100" w:type="dxa"/>
+              <w:left w:w="100" w:type="dxa"/>
+              <w:bottom w:w="100" w:type="dxa"/>
+              <w:right w:w="100" w:type="dxa"/>
+            </w:tcMar>
+            <w:vAlign w:val="center"/>
+          </w:tcPr>
+          <w:p>
+            <w:pPr>
+              <w:widowControl w:val="0"/>
+              <w:spacing w:line="240" w:lineRule="auto"/>
+              <w:jc w:val="center"/>
             </w:pPr>
             <w:r>
               <w:t>Identificador do Pagamento</w:t>
@@ -2691,40 +2259,21 @@
         </w:tc>
         <w:tc>
           <w:tcPr>
-            <w:tcW w:w="1410" w:type="dxa"/>
-            <w:shd w:val="clear" w:color="auto" w:fill="auto"/>
-            <w:tcMar>
-              <w:top w:w="100" w:type="dxa"/>
-              <w:left w:w="100" w:type="dxa"/>
-              <w:bottom w:w="100" w:type="dxa"/>
-              <w:right w:w="100" w:type="dxa"/>
-            </w:tcMar>
-          </w:tcPr>
-          <w:p>
-            <w:pPr>
-              <w:widowControl w:val="0"/>
-              <w:spacing w:line="240" w:lineRule="auto"/>
-            </w:pPr>
-            <w:r>
-              <w:t>Quantidade de Parcelas</w:t>
-            </w:r>
-          </w:p>
-        </w:tc>
-        <w:tc>
-          <w:tcPr>
-            <w:tcW w:w="1155" w:type="dxa"/>
-            <w:shd w:val="clear" w:color="auto" w:fill="auto"/>
-            <w:tcMar>
-              <w:top w:w="100" w:type="dxa"/>
-              <w:left w:w="100" w:type="dxa"/>
-              <w:bottom w:w="100" w:type="dxa"/>
-              <w:right w:w="100" w:type="dxa"/>
-            </w:tcMar>
-          </w:tcPr>
-          <w:p>
-            <w:pPr>
-              <w:widowControl w:val="0"/>
-              <w:spacing w:line="240" w:lineRule="auto"/>
+            <w:tcW w:w="0" w:type="auto"/>
+            <w:shd w:val="clear" w:color="auto" w:fill="auto"/>
+            <w:tcMar>
+              <w:top w:w="100" w:type="dxa"/>
+              <w:left w:w="100" w:type="dxa"/>
+              <w:bottom w:w="100" w:type="dxa"/>
+              <w:right w:w="100" w:type="dxa"/>
+            </w:tcMar>
+            <w:vAlign w:val="center"/>
+          </w:tcPr>
+          <w:p>
+            <w:pPr>
+              <w:widowControl w:val="0"/>
+              <w:spacing w:line="240" w:lineRule="auto"/>
+              <w:jc w:val="center"/>
             </w:pPr>
             <w:r>
               <w:t>Valor das Parcelas</w:t>
@@ -2733,42 +2282,81 @@
         </w:tc>
         <w:tc>
           <w:tcPr>
-            <w:tcW w:w="1215" w:type="dxa"/>
-            <w:shd w:val="clear" w:color="auto" w:fill="auto"/>
-            <w:tcMar>
-              <w:top w:w="100" w:type="dxa"/>
-              <w:left w:w="100" w:type="dxa"/>
-              <w:bottom w:w="100" w:type="dxa"/>
-              <w:right w:w="100" w:type="dxa"/>
-            </w:tcMar>
-          </w:tcPr>
-          <w:p>
-            <w:pPr>
-              <w:widowControl w:val="0"/>
-              <w:spacing w:line="240" w:lineRule="auto"/>
-            </w:pPr>
-            <w:r>
+            <w:tcW w:w="0" w:type="auto"/>
+            <w:shd w:val="clear" w:color="auto" w:fill="auto"/>
+            <w:tcMar>
+              <w:top w:w="100" w:type="dxa"/>
+              <w:left w:w="100" w:type="dxa"/>
+              <w:bottom w:w="100" w:type="dxa"/>
+              <w:right w:w="100" w:type="dxa"/>
+            </w:tcMar>
+            <w:vAlign w:val="center"/>
+          </w:tcPr>
+          <w:p>
+            <w:pPr>
+              <w:widowControl w:val="0"/>
+              <w:spacing w:line="240" w:lineRule="auto"/>
+              <w:jc w:val="center"/>
+            </w:pPr>
+            <w:r>
+              <w:t>Taxa</w:t>
+            </w:r>
+          </w:p>
+        </w:tc>
+        <w:tc>
+          <w:tcPr>
+            <w:tcW w:w="0" w:type="auto"/>
+            <w:shd w:val="clear" w:color="auto" w:fill="auto"/>
+            <w:tcMar>
+              <w:top w:w="100" w:type="dxa"/>
+              <w:left w:w="100" w:type="dxa"/>
+              <w:bottom w:w="100" w:type="dxa"/>
+              <w:right w:w="100" w:type="dxa"/>
+            </w:tcMar>
+            <w:vAlign w:val="center"/>
+          </w:tcPr>
+          <w:p>
+            <w:pPr>
+              <w:widowControl w:val="0"/>
+              <w:spacing w:line="240" w:lineRule="auto"/>
+              <w:jc w:val="center"/>
+              <w:rPr>
+                <w:u w:val="double"/>
+              </w:rPr>
+            </w:pPr>
+            <w:r>
+              <w:rPr>
+                <w:u w:val="double"/>
+              </w:rPr>
               <w:t>Código do Cliente</w:t>
             </w:r>
           </w:p>
         </w:tc>
         <w:tc>
           <w:tcPr>
-            <w:tcW w:w="1485" w:type="dxa"/>
-            <w:shd w:val="clear" w:color="auto" w:fill="auto"/>
-            <w:tcMar>
-              <w:top w:w="100" w:type="dxa"/>
-              <w:left w:w="100" w:type="dxa"/>
-              <w:bottom w:w="100" w:type="dxa"/>
-              <w:right w:w="100" w:type="dxa"/>
-            </w:tcMar>
-          </w:tcPr>
-          <w:p>
-            <w:pPr>
-              <w:widowControl w:val="0"/>
-              <w:spacing w:line="240" w:lineRule="auto"/>
-            </w:pPr>
-            <w:r>
+            <w:tcW w:w="0" w:type="auto"/>
+            <w:shd w:val="clear" w:color="auto" w:fill="auto"/>
+            <w:tcMar>
+              <w:top w:w="100" w:type="dxa"/>
+              <w:left w:w="100" w:type="dxa"/>
+              <w:bottom w:w="100" w:type="dxa"/>
+              <w:right w:w="100" w:type="dxa"/>
+            </w:tcMar>
+            <w:vAlign w:val="center"/>
+          </w:tcPr>
+          <w:p>
+            <w:pPr>
+              <w:widowControl w:val="0"/>
+              <w:spacing w:line="240" w:lineRule="auto"/>
+              <w:jc w:val="center"/>
+              <w:rPr>
+                <w:u w:val="double"/>
+              </w:rPr>
+            </w:pPr>
+            <w:r>
+              <w:rPr>
+                <w:u w:val="double"/>
+              </w:rPr>
               <w:t>Login do Funcionário</w:t>
             </w:r>
           </w:p>
@@ -2780,7 +2368,7 @@
         </w:trPr>
         <w:tc>
           <w:tcPr>
-            <w:tcW w:w="930" w:type="dxa"/>
+            <w:tcW w:w="0" w:type="auto"/>
             <w:shd w:val="clear" w:color="auto" w:fill="auto"/>
             <w:tcMar>
               <w:top w:w="100" w:type="dxa"/>
@@ -2801,115 +2389,115 @@
         </w:tc>
         <w:tc>
           <w:tcPr>
-            <w:tcW w:w="705" w:type="dxa"/>
-            <w:shd w:val="clear" w:color="auto" w:fill="auto"/>
-            <w:tcMar>
-              <w:top w:w="100" w:type="dxa"/>
-              <w:left w:w="100" w:type="dxa"/>
-              <w:bottom w:w="100" w:type="dxa"/>
-              <w:right w:w="100" w:type="dxa"/>
-            </w:tcMar>
-          </w:tcPr>
-          <w:p>
-            <w:pPr>
-              <w:widowControl w:val="0"/>
-              <w:spacing w:line="240" w:lineRule="auto"/>
-            </w:pPr>
-          </w:p>
-        </w:tc>
-        <w:tc>
-          <w:tcPr>
-            <w:tcW w:w="1260" w:type="dxa"/>
-            <w:shd w:val="clear" w:color="auto" w:fill="auto"/>
-            <w:tcMar>
-              <w:top w:w="100" w:type="dxa"/>
-              <w:left w:w="100" w:type="dxa"/>
-              <w:bottom w:w="100" w:type="dxa"/>
-              <w:right w:w="100" w:type="dxa"/>
-            </w:tcMar>
-          </w:tcPr>
-          <w:p>
-            <w:pPr>
-              <w:widowControl w:val="0"/>
-              <w:spacing w:line="240" w:lineRule="auto"/>
-            </w:pPr>
-          </w:p>
-        </w:tc>
-        <w:tc>
-          <w:tcPr>
-            <w:tcW w:w="1785" w:type="dxa"/>
-            <w:shd w:val="clear" w:color="auto" w:fill="auto"/>
-            <w:tcMar>
-              <w:top w:w="100" w:type="dxa"/>
-              <w:left w:w="100" w:type="dxa"/>
-              <w:bottom w:w="100" w:type="dxa"/>
-              <w:right w:w="100" w:type="dxa"/>
-            </w:tcMar>
-          </w:tcPr>
-          <w:p>
-            <w:pPr>
-              <w:widowControl w:val="0"/>
-              <w:spacing w:line="240" w:lineRule="auto"/>
-            </w:pPr>
-          </w:p>
-        </w:tc>
-        <w:tc>
-          <w:tcPr>
-            <w:tcW w:w="1410" w:type="dxa"/>
-            <w:shd w:val="clear" w:color="auto" w:fill="auto"/>
-            <w:tcMar>
-              <w:top w:w="100" w:type="dxa"/>
-              <w:left w:w="100" w:type="dxa"/>
-              <w:bottom w:w="100" w:type="dxa"/>
-              <w:right w:w="100" w:type="dxa"/>
-            </w:tcMar>
-          </w:tcPr>
-          <w:p>
-            <w:pPr>
-              <w:widowControl w:val="0"/>
-              <w:spacing w:line="240" w:lineRule="auto"/>
-            </w:pPr>
-          </w:p>
-        </w:tc>
-        <w:tc>
-          <w:tcPr>
-            <w:tcW w:w="1155" w:type="dxa"/>
-            <w:shd w:val="clear" w:color="auto" w:fill="auto"/>
-            <w:tcMar>
-              <w:top w:w="100" w:type="dxa"/>
-              <w:left w:w="100" w:type="dxa"/>
-              <w:bottom w:w="100" w:type="dxa"/>
-              <w:right w:w="100" w:type="dxa"/>
-            </w:tcMar>
-          </w:tcPr>
-          <w:p>
-            <w:pPr>
-              <w:widowControl w:val="0"/>
-              <w:spacing w:line="240" w:lineRule="auto"/>
-            </w:pPr>
-          </w:p>
-        </w:tc>
-        <w:tc>
-          <w:tcPr>
-            <w:tcW w:w="1215" w:type="dxa"/>
-            <w:shd w:val="clear" w:color="auto" w:fill="auto"/>
-            <w:tcMar>
-              <w:top w:w="100" w:type="dxa"/>
-              <w:left w:w="100" w:type="dxa"/>
-              <w:bottom w:w="100" w:type="dxa"/>
-              <w:right w:w="100" w:type="dxa"/>
-            </w:tcMar>
-          </w:tcPr>
-          <w:p>
-            <w:pPr>
-              <w:widowControl w:val="0"/>
-              <w:spacing w:line="240" w:lineRule="auto"/>
-            </w:pPr>
-          </w:p>
-        </w:tc>
-        <w:tc>
-          <w:tcPr>
-            <w:tcW w:w="1485" w:type="dxa"/>
+            <w:tcW w:w="0" w:type="auto"/>
+            <w:shd w:val="clear" w:color="auto" w:fill="auto"/>
+            <w:tcMar>
+              <w:top w:w="100" w:type="dxa"/>
+              <w:left w:w="100" w:type="dxa"/>
+              <w:bottom w:w="100" w:type="dxa"/>
+              <w:right w:w="100" w:type="dxa"/>
+            </w:tcMar>
+          </w:tcPr>
+          <w:p>
+            <w:pPr>
+              <w:widowControl w:val="0"/>
+              <w:spacing w:line="240" w:lineRule="auto"/>
+            </w:pPr>
+          </w:p>
+        </w:tc>
+        <w:tc>
+          <w:tcPr>
+            <w:tcW w:w="0" w:type="auto"/>
+            <w:shd w:val="clear" w:color="auto" w:fill="auto"/>
+            <w:tcMar>
+              <w:top w:w="100" w:type="dxa"/>
+              <w:left w:w="100" w:type="dxa"/>
+              <w:bottom w:w="100" w:type="dxa"/>
+              <w:right w:w="100" w:type="dxa"/>
+            </w:tcMar>
+          </w:tcPr>
+          <w:p>
+            <w:pPr>
+              <w:widowControl w:val="0"/>
+              <w:spacing w:line="240" w:lineRule="auto"/>
+            </w:pPr>
+          </w:p>
+        </w:tc>
+        <w:tc>
+          <w:tcPr>
+            <w:tcW w:w="0" w:type="auto"/>
+            <w:shd w:val="clear" w:color="auto" w:fill="auto"/>
+            <w:tcMar>
+              <w:top w:w="100" w:type="dxa"/>
+              <w:left w:w="100" w:type="dxa"/>
+              <w:bottom w:w="100" w:type="dxa"/>
+              <w:right w:w="100" w:type="dxa"/>
+            </w:tcMar>
+          </w:tcPr>
+          <w:p>
+            <w:pPr>
+              <w:widowControl w:val="0"/>
+              <w:spacing w:line="240" w:lineRule="auto"/>
+            </w:pPr>
+          </w:p>
+        </w:tc>
+        <w:tc>
+          <w:tcPr>
+            <w:tcW w:w="0" w:type="auto"/>
+            <w:shd w:val="clear" w:color="auto" w:fill="auto"/>
+            <w:tcMar>
+              <w:top w:w="100" w:type="dxa"/>
+              <w:left w:w="100" w:type="dxa"/>
+              <w:bottom w:w="100" w:type="dxa"/>
+              <w:right w:w="100" w:type="dxa"/>
+            </w:tcMar>
+          </w:tcPr>
+          <w:p>
+            <w:pPr>
+              <w:widowControl w:val="0"/>
+              <w:spacing w:line="240" w:lineRule="auto"/>
+            </w:pPr>
+          </w:p>
+        </w:tc>
+        <w:tc>
+          <w:tcPr>
+            <w:tcW w:w="0" w:type="auto"/>
+            <w:shd w:val="clear" w:color="auto" w:fill="auto"/>
+            <w:tcMar>
+              <w:top w:w="100" w:type="dxa"/>
+              <w:left w:w="100" w:type="dxa"/>
+              <w:bottom w:w="100" w:type="dxa"/>
+              <w:right w:w="100" w:type="dxa"/>
+            </w:tcMar>
+          </w:tcPr>
+          <w:p>
+            <w:pPr>
+              <w:widowControl w:val="0"/>
+              <w:spacing w:line="240" w:lineRule="auto"/>
+            </w:pPr>
+          </w:p>
+        </w:tc>
+        <w:tc>
+          <w:tcPr>
+            <w:tcW w:w="0" w:type="auto"/>
+            <w:shd w:val="clear" w:color="auto" w:fill="auto"/>
+            <w:tcMar>
+              <w:top w:w="100" w:type="dxa"/>
+              <w:left w:w="100" w:type="dxa"/>
+              <w:bottom w:w="100" w:type="dxa"/>
+              <w:right w:w="100" w:type="dxa"/>
+            </w:tcMar>
+          </w:tcPr>
+          <w:p>
+            <w:pPr>
+              <w:widowControl w:val="0"/>
+              <w:spacing w:line="240" w:lineRule="auto"/>
+            </w:pPr>
+          </w:p>
+        </w:tc>
+        <w:tc>
+          <w:tcPr>
+            <w:tcW w:w="0" w:type="auto"/>
             <w:shd w:val="clear" w:color="auto" w:fill="auto"/>
             <w:tcMar>
               <w:top w:w="100" w:type="dxa"/>
@@ -2933,7 +2521,31 @@
         <w:rPr>
           <w:b/>
         </w:rPr>
-        <w:t>Item da Compra (Compra 1)</w:t>
+        <w:t xml:space="preserve">Item da </w:t>
+      </w:r>
+      <w:r>
+        <w:rPr>
+          <w:b/>
+        </w:rPr>
+        <w:t>Venda</w:t>
+      </w:r>
+      <w:r>
+        <w:rPr>
+          <w:b/>
+        </w:rPr>
+        <w:t xml:space="preserve"> (</w:t>
+      </w:r>
+      <w:r>
+        <w:rPr>
+          <w:b/>
+        </w:rPr>
+        <w:t>Venda</w:t>
+      </w:r>
+      <w:r>
+        <w:rPr>
+          <w:b/>
+        </w:rPr>
+        <w:t xml:space="preserve"> 1)</w:t>
       </w:r>
     </w:p>
     <w:tbl>
@@ -2969,11 +2581,13 @@
               <w:bottom w:w="100" w:type="dxa"/>
               <w:right w:w="100" w:type="dxa"/>
             </w:tcMar>
-          </w:tcPr>
-          <w:p>
-            <w:pPr>
-              <w:widowControl w:val="0"/>
-              <w:spacing w:line="240" w:lineRule="auto"/>
+            <w:vAlign w:val="center"/>
+          </w:tcPr>
+          <w:p>
+            <w:pPr>
+              <w:widowControl w:val="0"/>
+              <w:spacing w:line="240" w:lineRule="auto"/>
+              <w:jc w:val="center"/>
               <w:rPr>
                 <w:u w:val="single"/>
               </w:rPr>
@@ -2996,11 +2610,13 @@
               <w:bottom w:w="100" w:type="dxa"/>
               <w:right w:w="100" w:type="dxa"/>
             </w:tcMar>
-          </w:tcPr>
-          <w:p>
-            <w:pPr>
-              <w:widowControl w:val="0"/>
-              <w:spacing w:line="240" w:lineRule="auto"/>
+            <w:vAlign w:val="center"/>
+          </w:tcPr>
+          <w:p>
+            <w:pPr>
+              <w:widowControl w:val="0"/>
+              <w:spacing w:line="240" w:lineRule="auto"/>
+              <w:jc w:val="center"/>
             </w:pPr>
             <w:r>
               <w:t>Quantidade</w:t>
@@ -3017,11 +2633,13 @@
               <w:bottom w:w="100" w:type="dxa"/>
               <w:right w:w="100" w:type="dxa"/>
             </w:tcMar>
-          </w:tcPr>
-          <w:p>
-            <w:pPr>
-              <w:widowControl w:val="0"/>
-              <w:spacing w:line="240" w:lineRule="auto"/>
+            <w:vAlign w:val="center"/>
+          </w:tcPr>
+          <w:p>
+            <w:pPr>
+              <w:widowControl w:val="0"/>
+              <w:spacing w:line="240" w:lineRule="auto"/>
+              <w:jc w:val="center"/>
               <w:rPr>
                 <w:color w:val="auto"/>
                 <w:u w:val="double"/>
@@ -3046,11 +2664,13 @@
               <w:bottom w:w="100" w:type="dxa"/>
               <w:right w:w="100" w:type="dxa"/>
             </w:tcMar>
-          </w:tcPr>
-          <w:p>
-            <w:pPr>
-              <w:widowControl w:val="0"/>
-              <w:spacing w:line="240" w:lineRule="auto"/>
+            <w:vAlign w:val="center"/>
+          </w:tcPr>
+          <w:p>
+            <w:pPr>
+              <w:widowControl w:val="0"/>
+              <w:spacing w:line="240" w:lineRule="auto"/>
+              <w:jc w:val="center"/>
               <w:rPr>
                 <w:color w:val="auto"/>
                 <w:u w:val="double"/>
@@ -3243,7 +2863,7 @@
         <w:color w:val="000000"/>
         <w:sz w:val="22"/>
         <w:szCs w:val="22"/>
-        <w:lang w:eastAsia="pt-BR" w:bidi="ar-SA"/>
+        <w:lang w:val="pt-BR" w:eastAsia="pt-BR" w:bidi="ar-SA"/>
       </w:rPr>
     </w:rPrDefault>
     <w:pPrDefault>

</xml_diff>